<commit_message>
Añadidos diagramas de casos de uso
</commit_message>
<xml_diff>
--- a/PL1 ingeniería del software.docx
+++ b/PL1 ingeniería del software.docx
@@ -1,6 +1,6 @@
 
 <file path=word/document.xml><?xml version="1.0" encoding="utf-8"?>
-<w:document xmlns:wpc="http://schemas.microsoft.com/office/word/2010/wordprocessingCanvas" xmlns:cx="http://schemas.microsoft.com/office/drawing/2014/chartex" xmlns:cx1="http://schemas.microsoft.com/office/drawing/2015/9/8/chartex" xmlns:cx2="http://schemas.microsoft.com/office/drawing/2015/10/21/chartex" xmlns:cx3="http://schemas.microsoft.com/office/drawing/2016/5/9/chartex" xmlns:cx4="http://schemas.microsoft.com/office/drawing/2016/5/10/chartex" xmlns:cx5="http://schemas.microsoft.com/office/drawing/2016/5/11/chartex" xmlns:cx6="http://schemas.microsoft.com/office/drawing/2016/5/12/chartex" xmlns:cx7="http://schemas.microsoft.com/office/drawing/2016/5/13/chartex" xmlns:cx8="http://schemas.microsoft.com/office/drawing/2016/5/14/chartex" xmlns:mc="http://schemas.openxmlformats.org/markup-compatibility/2006" xmlns:aink="http://schemas.microsoft.com/office/drawing/2016/ink" xmlns:am3d="http://schemas.microsoft.com/office/drawing/2017/model3d" xmlns:o="urn:schemas-microsoft-com:office:office" xmlns:oel="http://schemas.microsoft.com/office/2019/extlst" xmlns:r="http://schemas.openxmlformats.org/officeDocument/2006/relationships" xmlns:m="http://schemas.openxmlformats.org/officeDocument/2006/math" xmlns:v="urn:schemas-microsoft-com:vml" xmlns:wp14="http://schemas.microsoft.com/office/word/2010/wordprocessingDrawing" xmlns:wp="http://schemas.openxmlformats.org/drawingml/2006/wordprocessingDrawing" xmlns:w10="urn:schemas-microsoft-com:office:word" xmlns:w="http://schemas.openxmlformats.org/wordprocessingml/2006/main" xmlns:w14="http://schemas.microsoft.com/office/word/2010/wordml" xmlns:w15="http://schemas.microsoft.com/office/word/2012/wordml" xmlns:w16cex="http://schemas.microsoft.com/office/word/2018/wordml/cex" xmlns:w16cid="http://schemas.microsoft.com/office/word/2016/wordml/cid" xmlns:w16="http://schemas.microsoft.com/office/word/2018/wordml" xmlns:w16sdtdh="http://schemas.microsoft.com/office/word/2020/wordml/sdtdatahash" xmlns:w16se="http://schemas.microsoft.com/office/word/2015/wordml/symex" xmlns:wpg="http://schemas.microsoft.com/office/word/2010/wordprocessingGroup" xmlns:wpi="http://schemas.microsoft.com/office/word/2010/wordprocessingInk" xmlns:wne="http://schemas.microsoft.com/office/word/2006/wordml" xmlns:wps="http://schemas.microsoft.com/office/word/2010/wordprocessingShape" mc:Ignorable="w14 w15 w16se w16cid w16 w16cex w16sdtdh wp14">
+<w:document xmlns:wpc="http://schemas.microsoft.com/office/word/2010/wordprocessingCanvas" xmlns:cx="http://schemas.microsoft.com/office/drawing/2014/chartex" xmlns:cx1="http://schemas.microsoft.com/office/drawing/2015/9/8/chartex" xmlns:cx2="http://schemas.microsoft.com/office/drawing/2015/10/21/chartex" xmlns:cx3="http://schemas.microsoft.com/office/drawing/2016/5/9/chartex" xmlns:cx4="http://schemas.microsoft.com/office/drawing/2016/5/10/chartex" xmlns:cx5="http://schemas.microsoft.com/office/drawing/2016/5/11/chartex" xmlns:cx6="http://schemas.microsoft.com/office/drawing/2016/5/12/chartex" xmlns:cx7="http://schemas.microsoft.com/office/drawing/2016/5/13/chartex" xmlns:cx8="http://schemas.microsoft.com/office/drawing/2016/5/14/chartex" xmlns:mc="http://schemas.openxmlformats.org/markup-compatibility/2006" xmlns:aink="http://schemas.microsoft.com/office/drawing/2016/ink" xmlns:am3d="http://schemas.microsoft.com/office/drawing/2017/model3d" xmlns:o="urn:schemas-microsoft-com:office:office" xmlns:oel="http://schemas.microsoft.com/office/2019/extlst" xmlns:r="http://schemas.openxmlformats.org/officeDocument/2006/relationships" xmlns:m="http://schemas.openxmlformats.org/officeDocument/2006/math" xmlns:v="urn:schemas-microsoft-com:vml" xmlns:wp14="http://schemas.microsoft.com/office/word/2010/wordprocessingDrawing" xmlns:wp="http://schemas.openxmlformats.org/drawingml/2006/wordprocessingDrawing" xmlns:w10="urn:schemas-microsoft-com:office:word" xmlns:w="http://schemas.openxmlformats.org/wordprocessingml/2006/main" xmlns:w14="http://schemas.microsoft.com/office/word/2010/wordml" xmlns:w15="http://schemas.microsoft.com/office/word/2012/wordml" xmlns:w16cex="http://schemas.microsoft.com/office/word/2018/wordml/cex" xmlns:w16cid="http://schemas.microsoft.com/office/word/2016/wordml/cid" xmlns:w16="http://schemas.microsoft.com/office/word/2018/wordml" xmlns:w16du="http://schemas.microsoft.com/office/word/2023/wordml/word16du" xmlns:w16sdtdh="http://schemas.microsoft.com/office/word/2020/wordml/sdtdatahash" xmlns:w16se="http://schemas.microsoft.com/office/word/2015/wordml/symex" xmlns:wpg="http://schemas.microsoft.com/office/word/2010/wordprocessingGroup" xmlns:wpi="http://schemas.microsoft.com/office/word/2010/wordprocessingInk" xmlns:wne="http://schemas.microsoft.com/office/word/2006/wordml" xmlns:wps="http://schemas.microsoft.com/office/word/2010/wordprocessingShape" mc:Ignorable="w14 w15 w16se w16cid w16 w16cex w16sdtdh wp14">
   <w:body>
     <w:p>
       <w:pPr>
@@ -6112,83 +6112,23 @@
     </w:p>
     <w:p>
       <w:pPr>
-        <w:pStyle w:val="Ttulo2"/>
-        <w:tabs>
-          <w:tab w:val="left" w:pos="1321"/>
-          <w:tab w:val="left" w:pos="1322"/>
-        </w:tabs>
-        <w:jc w:val="both"/>
-        <w:rPr>
-          <w:rFonts w:asciiTheme="minorHAnsi" w:hAnsiTheme="minorHAnsi" w:cstheme="minorHAnsi"/>
-          <w:b w:val="0"/>
-          <w:bCs w:val="0"/>
-          <w:w w:val="118"/>
-        </w:rPr>
-      </w:pPr>
-    </w:p>
-    <w:p>
-      <w:pPr>
-        <w:pStyle w:val="Ttulo2"/>
-        <w:tabs>
-          <w:tab w:val="left" w:pos="1321"/>
-          <w:tab w:val="left" w:pos="1322"/>
-        </w:tabs>
-        <w:jc w:val="both"/>
-        <w:rPr>
-          <w:rFonts w:asciiTheme="minorHAnsi" w:hAnsiTheme="minorHAnsi" w:cstheme="minorHAnsi"/>
-          <w:b w:val="0"/>
-          <w:bCs w:val="0"/>
-          <w:w w:val="118"/>
-        </w:rPr>
-      </w:pPr>
-    </w:p>
-    <w:p>
-      <w:pPr>
-        <w:pStyle w:val="Ttulo2"/>
-        <w:tabs>
-          <w:tab w:val="left" w:pos="1321"/>
-          <w:tab w:val="left" w:pos="1322"/>
-        </w:tabs>
-        <w:jc w:val="both"/>
-        <w:rPr>
-          <w:rFonts w:asciiTheme="minorHAnsi" w:hAnsiTheme="minorHAnsi" w:cstheme="minorHAnsi"/>
-          <w:b w:val="0"/>
-          <w:bCs w:val="0"/>
-          <w:w w:val="118"/>
-        </w:rPr>
-      </w:pPr>
-    </w:p>
-    <w:p>
-      <w:pPr>
-        <w:pStyle w:val="Ttulo2"/>
-        <w:tabs>
-          <w:tab w:val="left" w:pos="1321"/>
-          <w:tab w:val="left" w:pos="1322"/>
-        </w:tabs>
-        <w:jc w:val="both"/>
-        <w:rPr>
-          <w:rFonts w:asciiTheme="minorHAnsi" w:hAnsiTheme="minorHAnsi" w:cstheme="minorHAnsi"/>
-          <w:b w:val="0"/>
-          <w:bCs w:val="0"/>
-          <w:w w:val="118"/>
-        </w:rPr>
-      </w:pPr>
-    </w:p>
-    <w:p>
-      <w:pPr>
-        <w:pStyle w:val="Ttulo2"/>
-        <w:tabs>
-          <w:tab w:val="left" w:pos="1321"/>
-          <w:tab w:val="left" w:pos="1322"/>
-        </w:tabs>
-        <w:jc w:val="both"/>
-        <w:rPr>
-          <w:rFonts w:asciiTheme="minorHAnsi" w:hAnsiTheme="minorHAnsi" w:cstheme="minorHAnsi"/>
-          <w:b w:val="0"/>
-          <w:bCs w:val="0"/>
-          <w:w w:val="118"/>
-        </w:rPr>
-      </w:pPr>
+        <w:rPr>
+          <w:rFonts w:asciiTheme="minorHAnsi" w:eastAsia="Calibri" w:hAnsiTheme="minorHAnsi" w:cstheme="minorHAnsi"/>
+          <w:w w:val="118"/>
+          <w:sz w:val="28"/>
+          <w:szCs w:val="28"/>
+          <w:lang w:eastAsia="en-US"/>
+        </w:rPr>
+      </w:pPr>
+      <w:r>
+        <w:rPr>
+          <w:rFonts w:asciiTheme="minorHAnsi" w:hAnsiTheme="minorHAnsi" w:cstheme="minorHAnsi"/>
+          <w:b/>
+          <w:bCs/>
+          <w:w w:val="118"/>
+        </w:rPr>
+        <w:br w:type="page"/>
+      </w:r>
     </w:p>
     <w:p>
       <w:pPr>
@@ -6648,7 +6588,6 @@
     </w:p>
     <w:p>
       <w:pPr>
-        <w:jc w:val="both"/>
         <w:rPr>
           <w:rFonts w:asciiTheme="minorHAnsi" w:hAnsiTheme="minorHAnsi" w:cstheme="minorHAnsi"/>
           <w:w w:val="121"/>
@@ -6656,61 +6595,15 @@
           <w:szCs w:val="32"/>
         </w:rPr>
       </w:pPr>
-    </w:p>
-    <w:p>
-      <w:pPr>
-        <w:jc w:val="both"/>
+      <w:r>
         <w:rPr>
           <w:rFonts w:asciiTheme="minorHAnsi" w:hAnsiTheme="minorHAnsi" w:cstheme="minorHAnsi"/>
           <w:w w:val="121"/>
           <w:sz w:val="32"/>
           <w:szCs w:val="32"/>
         </w:rPr>
-      </w:pPr>
-    </w:p>
-    <w:p>
-      <w:pPr>
-        <w:jc w:val="both"/>
-        <w:rPr>
-          <w:rFonts w:asciiTheme="minorHAnsi" w:hAnsiTheme="minorHAnsi" w:cstheme="minorHAnsi"/>
-          <w:w w:val="121"/>
-          <w:sz w:val="32"/>
-          <w:szCs w:val="32"/>
-        </w:rPr>
-      </w:pPr>
-    </w:p>
-    <w:p>
-      <w:pPr>
-        <w:jc w:val="both"/>
-        <w:rPr>
-          <w:rFonts w:asciiTheme="minorHAnsi" w:hAnsiTheme="minorHAnsi" w:cstheme="minorHAnsi"/>
-          <w:w w:val="121"/>
-          <w:sz w:val="32"/>
-          <w:szCs w:val="32"/>
-        </w:rPr>
-      </w:pPr>
-    </w:p>
-    <w:p>
-      <w:pPr>
-        <w:jc w:val="both"/>
-        <w:rPr>
-          <w:rFonts w:asciiTheme="minorHAnsi" w:hAnsiTheme="minorHAnsi" w:cstheme="minorHAnsi"/>
-          <w:w w:val="121"/>
-          <w:sz w:val="32"/>
-          <w:szCs w:val="32"/>
-        </w:rPr>
-      </w:pPr>
-    </w:p>
-    <w:p>
-      <w:pPr>
-        <w:jc w:val="both"/>
-        <w:rPr>
-          <w:rFonts w:asciiTheme="minorHAnsi" w:hAnsiTheme="minorHAnsi" w:cstheme="minorHAnsi"/>
-          <w:w w:val="121"/>
-          <w:sz w:val="32"/>
-          <w:szCs w:val="32"/>
-        </w:rPr>
-      </w:pPr>
+        <w:br w:type="page"/>
+      </w:r>
     </w:p>
     <w:p>
       <w:pPr>
@@ -6844,21 +6737,6 @@
         </w:rPr>
         <w:t>Empleado</w:t>
       </w:r>
-    </w:p>
-    <w:p>
-      <w:pPr>
-        <w:pStyle w:val="Ttulo2"/>
-        <w:ind w:left="0" w:firstLine="0"/>
-        <w:rPr>
-          <w:rFonts w:asciiTheme="minorHAnsi" w:hAnsiTheme="minorHAnsi" w:cstheme="minorHAnsi"/>
-          <w:b w:val="0"/>
-          <w:bCs w:val="0"/>
-          <w:w w:val="121"/>
-          <w:sz w:val="24"/>
-          <w:szCs w:val="24"/>
-          <w:u w:val="single"/>
-        </w:rPr>
-      </w:pPr>
     </w:p>
     <w:p>
       <w:pPr>
@@ -7436,29 +7314,85 @@
           <w:w w:val="121"/>
         </w:rPr>
       </w:pPr>
-    </w:p>
-    <w:p>
-      <w:pPr>
-        <w:rPr>
-          <w:rFonts w:asciiTheme="minorHAnsi" w:hAnsiTheme="minorHAnsi" w:cstheme="minorHAnsi"/>
-          <w:i/>
-          <w:iCs/>
-          <w:color w:val="FF0000"/>
+      <w:r>
+        <w:rPr>
+          <w:rFonts w:asciiTheme="minorHAnsi" w:hAnsiTheme="minorHAnsi" w:cstheme="minorHAnsi"/>
+          <w:noProof/>
           <w:w w:val="121"/>
-          <w:u w:val="single"/>
-        </w:rPr>
-      </w:pPr>
-      <w:r>
-        <w:rPr>
-          <w:rFonts w:asciiTheme="minorHAnsi" w:hAnsiTheme="minorHAnsi" w:cstheme="minorHAnsi"/>
-          <w:i/>
-          <w:iCs/>
-          <w:color w:val="FF0000"/>
+          <w14:ligatures w14:val="standardContextual"/>
+        </w:rPr>
+        <w:drawing>
+          <wp:inline distT="0" distB="0" distL="0" distR="0" wp14:anchorId="21B6602D" wp14:editId="08508F02">
+            <wp:extent cx="6293862" cy="2425567"/>
+            <wp:effectExtent l="0" t="0" r="0" b="635"/>
+            <wp:docPr id="1" name="Imagen 1" descr="Diagrama&#10;&#10;Descripción generada automáticamente"/>
+            <wp:cNvGraphicFramePr>
+              <a:graphicFrameLocks xmlns:a="http://schemas.openxmlformats.org/drawingml/2006/main" noChangeAspect="1"/>
+            </wp:cNvGraphicFramePr>
+            <a:graphic xmlns:a="http://schemas.openxmlformats.org/drawingml/2006/main">
+              <a:graphicData uri="http://schemas.openxmlformats.org/drawingml/2006/picture">
+                <pic:pic xmlns:pic="http://schemas.openxmlformats.org/drawingml/2006/picture">
+                  <pic:nvPicPr>
+                    <pic:cNvPr id="1" name="Imagen 1" descr="Diagrama&#10;&#10;Descripción generada automáticamente"/>
+                    <pic:cNvPicPr/>
+                  </pic:nvPicPr>
+                  <pic:blipFill rotWithShape="1">
+                    <a:blip r:embed="rId5">
+                      <a:extLst>
+                        <a:ext uri="{28A0092B-C50C-407E-A947-70E740481C1C}">
+                          <a14:useLocalDpi xmlns:a14="http://schemas.microsoft.com/office/drawing/2010/main" val="0"/>
+                        </a:ext>
+                      </a:extLst>
+                    </a:blip>
+                    <a:srcRect l="1231" r="1379"/>
+                    <a:stretch/>
+                  </pic:blipFill>
+                  <pic:spPr bwMode="auto">
+                    <a:xfrm>
+                      <a:off x="0" y="0"/>
+                      <a:ext cx="6355356" cy="2449266"/>
+                    </a:xfrm>
+                    <a:prstGeom prst="rect">
+                      <a:avLst/>
+                    </a:prstGeom>
+                    <a:ln>
+                      <a:noFill/>
+                    </a:ln>
+                    <a:extLst>
+                      <a:ext uri="{53640926-AAD7-44D8-BBD7-CCE9431645EC}">
+                        <a14:shadowObscured xmlns:a14="http://schemas.microsoft.com/office/drawing/2010/main"/>
+                      </a:ext>
+                    </a:extLst>
+                  </pic:spPr>
+                </pic:pic>
+              </a:graphicData>
+            </a:graphic>
+          </wp:inline>
+        </w:drawing>
+      </w:r>
+    </w:p>
+    <w:p>
+      <w:pPr>
+        <w:rPr>
+          <w:rFonts w:asciiTheme="minorHAnsi" w:hAnsiTheme="minorHAnsi" w:cstheme="minorHAnsi"/>
           <w:w w:val="121"/>
-          <w:u w:val="single"/>
-        </w:rPr>
-        <w:t>Añadir diagramas a cada uno</w:t>
-      </w:r>
+        </w:rPr>
+      </w:pPr>
+      <w:r>
+        <w:rPr>
+          <w:rFonts w:asciiTheme="minorHAnsi" w:hAnsiTheme="minorHAnsi" w:cstheme="minorHAnsi"/>
+          <w:w w:val="121"/>
+        </w:rPr>
+        <w:br w:type="page"/>
+      </w:r>
+    </w:p>
+    <w:p>
+      <w:pPr>
+        <w:rPr>
+          <w:rFonts w:asciiTheme="minorHAnsi" w:hAnsiTheme="minorHAnsi" w:cstheme="minorHAnsi"/>
+          <w:w w:val="121"/>
+        </w:rPr>
+      </w:pPr>
     </w:p>
     <w:p>
       <w:pPr>
@@ -8224,19 +8158,91 @@
           <w:w w:val="121"/>
         </w:rPr>
       </w:pPr>
-    </w:p>
-    <w:p>
-      <w:pPr>
-        <w:rPr>
-          <w:rFonts w:asciiTheme="minorHAnsi" w:hAnsiTheme="minorHAnsi" w:cstheme="minorHAnsi"/>
+      <w:r>
+        <w:rPr>
+          <w:rFonts w:asciiTheme="minorHAnsi" w:hAnsiTheme="minorHAnsi" w:cstheme="minorHAnsi"/>
+          <w:noProof/>
           <w:w w:val="121"/>
-        </w:rPr>
-      </w:pPr>
-      <w:r>
+          <w14:ligatures w14:val="standardContextual"/>
+        </w:rPr>
+        <w:drawing>
+          <wp:inline distT="0" distB="0" distL="0" distR="0" wp14:anchorId="3E7D9190" wp14:editId="731A7425">
+            <wp:extent cx="6428442" cy="1857676"/>
+            <wp:effectExtent l="0" t="0" r="0" b="0"/>
+            <wp:docPr id="2" name="Imagen 2" descr="Diagrama&#10;&#10;Descripción generada automáticamente"/>
+            <wp:cNvGraphicFramePr>
+              <a:graphicFrameLocks xmlns:a="http://schemas.openxmlformats.org/drawingml/2006/main" noChangeAspect="1"/>
+            </wp:cNvGraphicFramePr>
+            <a:graphic xmlns:a="http://schemas.openxmlformats.org/drawingml/2006/main">
+              <a:graphicData uri="http://schemas.openxmlformats.org/drawingml/2006/picture">
+                <pic:pic xmlns:pic="http://schemas.openxmlformats.org/drawingml/2006/picture">
+                  <pic:nvPicPr>
+                    <pic:cNvPr id="2" name="Imagen 2" descr="Diagrama&#10;&#10;Descripción generada automáticamente"/>
+                    <pic:cNvPicPr/>
+                  </pic:nvPicPr>
+                  <pic:blipFill rotWithShape="1">
+                    <a:blip r:embed="rId6">
+                      <a:extLst>
+                        <a:ext uri="{28A0092B-C50C-407E-A947-70E740481C1C}">
+                          <a14:useLocalDpi xmlns:a14="http://schemas.microsoft.com/office/drawing/2010/main" val="0"/>
+                        </a:ext>
+                      </a:extLst>
+                    </a:blip>
+                    <a:srcRect r="2369" b="15298"/>
+                    <a:stretch/>
+                  </pic:blipFill>
+                  <pic:spPr bwMode="auto">
+                    <a:xfrm>
+                      <a:off x="0" y="0"/>
+                      <a:ext cx="6538389" cy="1889448"/>
+                    </a:xfrm>
+                    <a:prstGeom prst="rect">
+                      <a:avLst/>
+                    </a:prstGeom>
+                    <a:ln>
+                      <a:noFill/>
+                    </a:ln>
+                    <a:extLst>
+                      <a:ext uri="{53640926-AAD7-44D8-BBD7-CCE9431645EC}">
+                        <a14:shadowObscured xmlns:a14="http://schemas.microsoft.com/office/drawing/2010/main"/>
+                      </a:ext>
+                    </a:extLst>
+                  </pic:spPr>
+                </pic:pic>
+              </a:graphicData>
+            </a:graphic>
+          </wp:inline>
+        </w:drawing>
+      </w:r>
+    </w:p>
+    <w:p>
+      <w:pPr>
         <w:rPr>
           <w:rFonts w:asciiTheme="minorHAnsi" w:hAnsiTheme="minorHAnsi" w:cstheme="minorHAnsi"/>
           <w:w w:val="121"/>
         </w:rPr>
+      </w:pPr>
+      <w:r>
+        <w:rPr>
+          <w:rFonts w:asciiTheme="minorHAnsi" w:hAnsiTheme="minorHAnsi" w:cstheme="minorHAnsi"/>
+          <w:w w:val="121"/>
+        </w:rPr>
+        <w:br w:type="page"/>
+      </w:r>
+    </w:p>
+    <w:p>
+      <w:pPr>
+        <w:rPr>
+          <w:rFonts w:asciiTheme="minorHAnsi" w:hAnsiTheme="minorHAnsi" w:cstheme="minorHAnsi"/>
+          <w:w w:val="121"/>
+        </w:rPr>
+      </w:pPr>
+      <w:r>
+        <w:rPr>
+          <w:rFonts w:asciiTheme="minorHAnsi" w:hAnsiTheme="minorHAnsi" w:cstheme="minorHAnsi"/>
+          <w:w w:val="121"/>
+        </w:rPr>
+        <w:lastRenderedPageBreak/>
         <w:t>-Caso de uso dar de baja:</w:t>
       </w:r>
     </w:p>
@@ -8989,19 +8995,91 @@
           <w:w w:val="121"/>
         </w:rPr>
       </w:pPr>
-    </w:p>
-    <w:p>
-      <w:pPr>
-        <w:rPr>
-          <w:rFonts w:asciiTheme="minorHAnsi" w:hAnsiTheme="minorHAnsi" w:cstheme="minorHAnsi"/>
+      <w:r>
+        <w:rPr>
+          <w:rFonts w:asciiTheme="minorHAnsi" w:hAnsiTheme="minorHAnsi" w:cstheme="minorHAnsi"/>
+          <w:noProof/>
           <w:w w:val="121"/>
-        </w:rPr>
-      </w:pPr>
-      <w:r>
+          <w14:ligatures w14:val="standardContextual"/>
+        </w:rPr>
+        <w:drawing>
+          <wp:inline distT="0" distB="0" distL="0" distR="0" wp14:anchorId="7AED37D1" wp14:editId="679F613F">
+            <wp:extent cx="6461848" cy="2136809"/>
+            <wp:effectExtent l="0" t="0" r="2540" b="0"/>
+            <wp:docPr id="3" name="Imagen 3" descr="Diagrama&#10;&#10;Descripción generada automáticamente"/>
+            <wp:cNvGraphicFramePr>
+              <a:graphicFrameLocks xmlns:a="http://schemas.openxmlformats.org/drawingml/2006/main" noChangeAspect="1"/>
+            </wp:cNvGraphicFramePr>
+            <a:graphic xmlns:a="http://schemas.openxmlformats.org/drawingml/2006/main">
+              <a:graphicData uri="http://schemas.openxmlformats.org/drawingml/2006/picture">
+                <pic:pic xmlns:pic="http://schemas.openxmlformats.org/drawingml/2006/picture">
+                  <pic:nvPicPr>
+                    <pic:cNvPr id="3" name="Imagen 3" descr="Diagrama&#10;&#10;Descripción generada automáticamente"/>
+                    <pic:cNvPicPr/>
+                  </pic:nvPicPr>
+                  <pic:blipFill rotWithShape="1">
+                    <a:blip r:embed="rId7">
+                      <a:extLst>
+                        <a:ext uri="{28A0092B-C50C-407E-A947-70E740481C1C}">
+                          <a14:useLocalDpi xmlns:a14="http://schemas.microsoft.com/office/drawing/2010/main" val="0"/>
+                        </a:ext>
+                      </a:extLst>
+                    </a:blip>
+                    <a:srcRect l="911" r="1343"/>
+                    <a:stretch/>
+                  </pic:blipFill>
+                  <pic:spPr bwMode="auto">
+                    <a:xfrm>
+                      <a:off x="0" y="0"/>
+                      <a:ext cx="6625313" cy="2190864"/>
+                    </a:xfrm>
+                    <a:prstGeom prst="rect">
+                      <a:avLst/>
+                    </a:prstGeom>
+                    <a:ln>
+                      <a:noFill/>
+                    </a:ln>
+                    <a:extLst>
+                      <a:ext uri="{53640926-AAD7-44D8-BBD7-CCE9431645EC}">
+                        <a14:shadowObscured xmlns:a14="http://schemas.microsoft.com/office/drawing/2010/main"/>
+                      </a:ext>
+                    </a:extLst>
+                  </pic:spPr>
+                </pic:pic>
+              </a:graphicData>
+            </a:graphic>
+          </wp:inline>
+        </w:drawing>
+      </w:r>
+    </w:p>
+    <w:p>
+      <w:pPr>
         <w:rPr>
           <w:rFonts w:asciiTheme="minorHAnsi" w:hAnsiTheme="minorHAnsi" w:cstheme="minorHAnsi"/>
           <w:w w:val="121"/>
         </w:rPr>
+      </w:pPr>
+      <w:r>
+        <w:rPr>
+          <w:rFonts w:asciiTheme="minorHAnsi" w:hAnsiTheme="minorHAnsi" w:cstheme="minorHAnsi"/>
+          <w:w w:val="121"/>
+        </w:rPr>
+        <w:br w:type="page"/>
+      </w:r>
+    </w:p>
+    <w:p>
+      <w:pPr>
+        <w:rPr>
+          <w:rFonts w:asciiTheme="minorHAnsi" w:hAnsiTheme="minorHAnsi" w:cstheme="minorHAnsi"/>
+          <w:w w:val="121"/>
+        </w:rPr>
+      </w:pPr>
+      <w:r>
+        <w:rPr>
+          <w:rFonts w:asciiTheme="minorHAnsi" w:hAnsiTheme="minorHAnsi" w:cstheme="minorHAnsi"/>
+          <w:w w:val="121"/>
+        </w:rPr>
+        <w:lastRenderedPageBreak/>
         <w:t>-Caso de uso gestionar eventos:</w:t>
       </w:r>
     </w:p>
@@ -9754,19 +9832,91 @@
           <w:w w:val="121"/>
         </w:rPr>
       </w:pPr>
-    </w:p>
-    <w:p>
-      <w:pPr>
-        <w:rPr>
-          <w:rFonts w:asciiTheme="minorHAnsi" w:hAnsiTheme="minorHAnsi" w:cstheme="minorHAnsi"/>
+      <w:r>
+        <w:rPr>
+          <w:rFonts w:asciiTheme="minorHAnsi" w:hAnsiTheme="minorHAnsi" w:cstheme="minorHAnsi"/>
+          <w:noProof/>
           <w:w w:val="121"/>
-        </w:rPr>
-      </w:pPr>
-      <w:r>
+          <w14:ligatures w14:val="standardContextual"/>
+        </w:rPr>
+        <w:drawing>
+          <wp:inline distT="0" distB="0" distL="0" distR="0" wp14:anchorId="4C5EF9D1" wp14:editId="399176BB">
+            <wp:extent cx="6390722" cy="3265382"/>
+            <wp:effectExtent l="0" t="0" r="0" b="0"/>
+            <wp:docPr id="4" name="Imagen 4" descr="Diagrama&#10;&#10;Descripción generada automáticamente"/>
+            <wp:cNvGraphicFramePr>
+              <a:graphicFrameLocks xmlns:a="http://schemas.openxmlformats.org/drawingml/2006/main" noChangeAspect="1"/>
+            </wp:cNvGraphicFramePr>
+            <a:graphic xmlns:a="http://schemas.openxmlformats.org/drawingml/2006/main">
+              <a:graphicData uri="http://schemas.openxmlformats.org/drawingml/2006/picture">
+                <pic:pic xmlns:pic="http://schemas.openxmlformats.org/drawingml/2006/picture">
+                  <pic:nvPicPr>
+                    <pic:cNvPr id="4" name="Imagen 4" descr="Diagrama&#10;&#10;Descripción generada automáticamente"/>
+                    <pic:cNvPicPr/>
+                  </pic:nvPicPr>
+                  <pic:blipFill rotWithShape="1">
+                    <a:blip r:embed="rId8">
+                      <a:extLst>
+                        <a:ext uri="{28A0092B-C50C-407E-A947-70E740481C1C}">
+                          <a14:useLocalDpi xmlns:a14="http://schemas.microsoft.com/office/drawing/2010/main" val="0"/>
+                        </a:ext>
+                      </a:extLst>
+                    </a:blip>
+                    <a:srcRect l="3459" t="2201" r="2876" b="6909"/>
+                    <a:stretch/>
+                  </pic:blipFill>
+                  <pic:spPr bwMode="auto">
+                    <a:xfrm>
+                      <a:off x="0" y="0"/>
+                      <a:ext cx="6506904" cy="3324746"/>
+                    </a:xfrm>
+                    <a:prstGeom prst="rect">
+                      <a:avLst/>
+                    </a:prstGeom>
+                    <a:ln>
+                      <a:noFill/>
+                    </a:ln>
+                    <a:extLst>
+                      <a:ext uri="{53640926-AAD7-44D8-BBD7-CCE9431645EC}">
+                        <a14:shadowObscured xmlns:a14="http://schemas.microsoft.com/office/drawing/2010/main"/>
+                      </a:ext>
+                    </a:extLst>
+                  </pic:spPr>
+                </pic:pic>
+              </a:graphicData>
+            </a:graphic>
+          </wp:inline>
+        </w:drawing>
+      </w:r>
+    </w:p>
+    <w:p>
+      <w:pPr>
         <w:rPr>
           <w:rFonts w:asciiTheme="minorHAnsi" w:hAnsiTheme="minorHAnsi" w:cstheme="minorHAnsi"/>
           <w:w w:val="121"/>
         </w:rPr>
+      </w:pPr>
+      <w:r>
+        <w:rPr>
+          <w:rFonts w:asciiTheme="minorHAnsi" w:hAnsiTheme="minorHAnsi" w:cstheme="minorHAnsi"/>
+          <w:w w:val="121"/>
+        </w:rPr>
+        <w:br w:type="page"/>
+      </w:r>
+    </w:p>
+    <w:p>
+      <w:pPr>
+        <w:rPr>
+          <w:rFonts w:asciiTheme="minorHAnsi" w:hAnsiTheme="minorHAnsi" w:cstheme="minorHAnsi"/>
+          <w:w w:val="121"/>
+        </w:rPr>
+      </w:pPr>
+      <w:r>
+        <w:rPr>
+          <w:rFonts w:asciiTheme="minorHAnsi" w:hAnsiTheme="minorHAnsi" w:cstheme="minorHAnsi"/>
+          <w:w w:val="121"/>
+        </w:rPr>
+        <w:lastRenderedPageBreak/>
         <w:t>-Caso de uso emitir factura:</w:t>
       </w:r>
     </w:p>
@@ -10526,15 +10676,84 @@
           <w:u w:val="single"/>
         </w:rPr>
       </w:pPr>
-    </w:p>
-    <w:p>
-      <w:pPr>
-        <w:rPr>
-          <w:rFonts w:asciiTheme="minorHAnsi" w:hAnsiTheme="minorHAnsi" w:cstheme="minorHAnsi"/>
+      <w:r>
+        <w:rPr>
+          <w:rFonts w:asciiTheme="minorHAnsi" w:hAnsiTheme="minorHAnsi" w:cstheme="minorHAnsi"/>
+          <w:noProof/>
           <w:w w:val="121"/>
           <w:u w:val="single"/>
-        </w:rPr>
-      </w:pPr>
+          <w14:ligatures w14:val="standardContextual"/>
+        </w:rPr>
+        <w:drawing>
+          <wp:inline distT="0" distB="0" distL="0" distR="0" wp14:anchorId="40ABE9E0" wp14:editId="77B637E1">
+            <wp:extent cx="6425971" cy="1809115"/>
+            <wp:effectExtent l="0" t="0" r="635" b="0"/>
+            <wp:docPr id="5" name="Imagen 5" descr="Diagrama&#10;&#10;Descripción generada automáticamente"/>
+            <wp:cNvGraphicFramePr>
+              <a:graphicFrameLocks xmlns:a="http://schemas.openxmlformats.org/drawingml/2006/main" noChangeAspect="1"/>
+            </wp:cNvGraphicFramePr>
+            <a:graphic xmlns:a="http://schemas.openxmlformats.org/drawingml/2006/main">
+              <a:graphicData uri="http://schemas.openxmlformats.org/drawingml/2006/picture">
+                <pic:pic xmlns:pic="http://schemas.openxmlformats.org/drawingml/2006/picture">
+                  <pic:nvPicPr>
+                    <pic:cNvPr id="5" name="Imagen 5" descr="Diagrama&#10;&#10;Descripción generada automáticamente"/>
+                    <pic:cNvPicPr/>
+                  </pic:nvPicPr>
+                  <pic:blipFill rotWithShape="1">
+                    <a:blip r:embed="rId9">
+                      <a:extLst>
+                        <a:ext uri="{28A0092B-C50C-407E-A947-70E740481C1C}">
+                          <a14:useLocalDpi xmlns:a14="http://schemas.microsoft.com/office/drawing/2010/main" val="0"/>
+                        </a:ext>
+                      </a:extLst>
+                    </a:blip>
+                    <a:srcRect b="5982"/>
+                    <a:stretch/>
+                  </pic:blipFill>
+                  <pic:spPr bwMode="auto">
+                    <a:xfrm>
+                      <a:off x="0" y="0"/>
+                      <a:ext cx="6755783" cy="1901968"/>
+                    </a:xfrm>
+                    <a:prstGeom prst="rect">
+                      <a:avLst/>
+                    </a:prstGeom>
+                    <a:ln>
+                      <a:noFill/>
+                    </a:ln>
+                    <a:extLst>
+                      <a:ext uri="{53640926-AAD7-44D8-BBD7-CCE9431645EC}">
+                        <a14:shadowObscured xmlns:a14="http://schemas.microsoft.com/office/drawing/2010/main"/>
+                      </a:ext>
+                    </a:extLst>
+                  </pic:spPr>
+                </pic:pic>
+              </a:graphicData>
+            </a:graphic>
+          </wp:inline>
+        </w:drawing>
+      </w:r>
+    </w:p>
+    <w:p>
+      <w:pPr>
+        <w:rPr>
+          <w:rFonts w:asciiTheme="minorHAnsi" w:hAnsiTheme="minorHAnsi" w:cstheme="minorHAnsi"/>
+          <w:b/>
+          <w:bCs/>
+          <w:w w:val="121"/>
+          <w:u w:val="single"/>
+        </w:rPr>
+      </w:pPr>
+      <w:r>
+        <w:rPr>
+          <w:rFonts w:asciiTheme="minorHAnsi" w:hAnsiTheme="minorHAnsi" w:cstheme="minorHAnsi"/>
+          <w:b/>
+          <w:bCs/>
+          <w:w w:val="121"/>
+          <w:u w:val="single"/>
+        </w:rPr>
+        <w:br w:type="page"/>
+      </w:r>
     </w:p>
     <w:p>
       <w:pPr>
@@ -11308,19 +11527,84 @@
           <w:w w:val="121"/>
         </w:rPr>
       </w:pPr>
-    </w:p>
-    <w:p>
-      <w:pPr>
-        <w:rPr>
-          <w:rFonts w:asciiTheme="minorHAnsi" w:hAnsiTheme="minorHAnsi" w:cstheme="minorHAnsi"/>
+      <w:r>
+        <w:rPr>
+          <w:rFonts w:asciiTheme="minorHAnsi" w:hAnsiTheme="minorHAnsi" w:cstheme="minorHAnsi"/>
+          <w:noProof/>
           <w:w w:val="121"/>
-        </w:rPr>
-      </w:pPr>
-      <w:r>
+          <w14:ligatures w14:val="standardContextual"/>
+        </w:rPr>
+        <w:drawing>
+          <wp:inline distT="0" distB="0" distL="0" distR="0" wp14:anchorId="70BF59C5" wp14:editId="0E24195F">
+            <wp:extent cx="5400040" cy="2181225"/>
+            <wp:effectExtent l="0" t="0" r="0" b="3175"/>
+            <wp:docPr id="6" name="Imagen 6" descr="Diagrama&#10;&#10;Descripción generada automáticamente"/>
+            <wp:cNvGraphicFramePr>
+              <a:graphicFrameLocks xmlns:a="http://schemas.openxmlformats.org/drawingml/2006/main" noChangeAspect="1"/>
+            </wp:cNvGraphicFramePr>
+            <a:graphic xmlns:a="http://schemas.openxmlformats.org/drawingml/2006/main">
+              <a:graphicData uri="http://schemas.openxmlformats.org/drawingml/2006/picture">
+                <pic:pic xmlns:pic="http://schemas.openxmlformats.org/drawingml/2006/picture">
+                  <pic:nvPicPr>
+                    <pic:cNvPr id="6" name="Imagen 6" descr="Diagrama&#10;&#10;Descripción generada automáticamente"/>
+                    <pic:cNvPicPr/>
+                  </pic:nvPicPr>
+                  <pic:blipFill>
+                    <a:blip r:embed="rId10">
+                      <a:extLst>
+                        <a:ext uri="{28A0092B-C50C-407E-A947-70E740481C1C}">
+                          <a14:useLocalDpi xmlns:a14="http://schemas.microsoft.com/office/drawing/2010/main" val="0"/>
+                        </a:ext>
+                      </a:extLst>
+                    </a:blip>
+                    <a:stretch>
+                      <a:fillRect/>
+                    </a:stretch>
+                  </pic:blipFill>
+                  <pic:spPr>
+                    <a:xfrm>
+                      <a:off x="0" y="0"/>
+                      <a:ext cx="5400040" cy="2181225"/>
+                    </a:xfrm>
+                    <a:prstGeom prst="rect">
+                      <a:avLst/>
+                    </a:prstGeom>
+                  </pic:spPr>
+                </pic:pic>
+              </a:graphicData>
+            </a:graphic>
+          </wp:inline>
+        </w:drawing>
+      </w:r>
+    </w:p>
+    <w:p>
+      <w:pPr>
         <w:rPr>
           <w:rFonts w:asciiTheme="minorHAnsi" w:hAnsiTheme="minorHAnsi" w:cstheme="minorHAnsi"/>
           <w:w w:val="121"/>
         </w:rPr>
+      </w:pPr>
+      <w:r>
+        <w:rPr>
+          <w:rFonts w:asciiTheme="minorHAnsi" w:hAnsiTheme="minorHAnsi" w:cstheme="minorHAnsi"/>
+          <w:w w:val="121"/>
+        </w:rPr>
+        <w:br w:type="page"/>
+      </w:r>
+    </w:p>
+    <w:p>
+      <w:pPr>
+        <w:rPr>
+          <w:rFonts w:asciiTheme="minorHAnsi" w:hAnsiTheme="minorHAnsi" w:cstheme="minorHAnsi"/>
+          <w:w w:val="121"/>
+        </w:rPr>
+      </w:pPr>
+      <w:r>
+        <w:rPr>
+          <w:rFonts w:asciiTheme="minorHAnsi" w:hAnsiTheme="minorHAnsi" w:cstheme="minorHAnsi"/>
+          <w:w w:val="121"/>
+        </w:rPr>
+        <w:lastRenderedPageBreak/>
         <w:t>-Caso de uso seleccionar proveedor y obtener presupuesto:</w:t>
       </w:r>
     </w:p>
@@ -12095,19 +12379,84 @@
           <w:w w:val="121"/>
         </w:rPr>
       </w:pPr>
-    </w:p>
-    <w:p>
-      <w:pPr>
-        <w:rPr>
-          <w:rFonts w:asciiTheme="minorHAnsi" w:hAnsiTheme="minorHAnsi" w:cstheme="minorHAnsi"/>
+      <w:r>
+        <w:rPr>
+          <w:rFonts w:asciiTheme="minorHAnsi" w:hAnsiTheme="minorHAnsi" w:cstheme="minorHAnsi"/>
+          <w:noProof/>
           <w:w w:val="121"/>
-        </w:rPr>
-      </w:pPr>
-      <w:r>
+          <w14:ligatures w14:val="standardContextual"/>
+        </w:rPr>
+        <w:drawing>
+          <wp:inline distT="0" distB="0" distL="0" distR="0" wp14:anchorId="2905D205" wp14:editId="0938C3EC">
+            <wp:extent cx="6378789" cy="2627630"/>
+            <wp:effectExtent l="0" t="0" r="0" b="1270"/>
+            <wp:docPr id="7" name="Imagen 7"/>
+            <wp:cNvGraphicFramePr>
+              <a:graphicFrameLocks xmlns:a="http://schemas.openxmlformats.org/drawingml/2006/main" noChangeAspect="1"/>
+            </wp:cNvGraphicFramePr>
+            <a:graphic xmlns:a="http://schemas.openxmlformats.org/drawingml/2006/main">
+              <a:graphicData uri="http://schemas.openxmlformats.org/drawingml/2006/picture">
+                <pic:pic xmlns:pic="http://schemas.openxmlformats.org/drawingml/2006/picture">
+                  <pic:nvPicPr>
+                    <pic:cNvPr id="7" name="Imagen 7"/>
+                    <pic:cNvPicPr/>
+                  </pic:nvPicPr>
+                  <pic:blipFill>
+                    <a:blip r:embed="rId11">
+                      <a:extLst>
+                        <a:ext uri="{28A0092B-C50C-407E-A947-70E740481C1C}">
+                          <a14:useLocalDpi xmlns:a14="http://schemas.microsoft.com/office/drawing/2010/main" val="0"/>
+                        </a:ext>
+                      </a:extLst>
+                    </a:blip>
+                    <a:stretch>
+                      <a:fillRect/>
+                    </a:stretch>
+                  </pic:blipFill>
+                  <pic:spPr>
+                    <a:xfrm>
+                      <a:off x="0" y="0"/>
+                      <a:ext cx="6431112" cy="2649183"/>
+                    </a:xfrm>
+                    <a:prstGeom prst="rect">
+                      <a:avLst/>
+                    </a:prstGeom>
+                  </pic:spPr>
+                </pic:pic>
+              </a:graphicData>
+            </a:graphic>
+          </wp:inline>
+        </w:drawing>
+      </w:r>
+    </w:p>
+    <w:p>
+      <w:pPr>
         <w:rPr>
           <w:rFonts w:asciiTheme="minorHAnsi" w:hAnsiTheme="minorHAnsi" w:cstheme="minorHAnsi"/>
           <w:w w:val="121"/>
         </w:rPr>
+      </w:pPr>
+      <w:r>
+        <w:rPr>
+          <w:rFonts w:asciiTheme="minorHAnsi" w:hAnsiTheme="minorHAnsi" w:cstheme="minorHAnsi"/>
+          <w:w w:val="121"/>
+        </w:rPr>
+        <w:br w:type="page"/>
+      </w:r>
+    </w:p>
+    <w:p>
+      <w:pPr>
+        <w:rPr>
+          <w:rFonts w:asciiTheme="minorHAnsi" w:hAnsiTheme="minorHAnsi" w:cstheme="minorHAnsi"/>
+          <w:w w:val="121"/>
+        </w:rPr>
+      </w:pPr>
+      <w:r>
+        <w:rPr>
+          <w:rFonts w:asciiTheme="minorHAnsi" w:hAnsiTheme="minorHAnsi" w:cstheme="minorHAnsi"/>
+          <w:w w:val="121"/>
+        </w:rPr>
+        <w:lastRenderedPageBreak/>
         <w:t>-Caso de uso pagar factura:</w:t>
       </w:r>
     </w:p>
@@ -12867,6 +13216,55 @@
           <w:w w:val="121"/>
         </w:rPr>
       </w:pPr>
+      <w:r>
+        <w:rPr>
+          <w:rFonts w:asciiTheme="minorHAnsi" w:hAnsiTheme="minorHAnsi" w:cstheme="minorHAnsi"/>
+          <w:noProof/>
+          <w:w w:val="121"/>
+          <w14:ligatures w14:val="standardContextual"/>
+        </w:rPr>
+        <w:drawing>
+          <wp:inline distT="0" distB="0" distL="0" distR="0" wp14:anchorId="180FC9E7" wp14:editId="44BBEA56">
+            <wp:extent cx="6468402" cy="3118585"/>
+            <wp:effectExtent l="0" t="0" r="0" b="5715"/>
+            <wp:docPr id="8" name="Imagen 8"/>
+            <wp:cNvGraphicFramePr>
+              <a:graphicFrameLocks xmlns:a="http://schemas.openxmlformats.org/drawingml/2006/main" noChangeAspect="1"/>
+            </wp:cNvGraphicFramePr>
+            <a:graphic xmlns:a="http://schemas.openxmlformats.org/drawingml/2006/main">
+              <a:graphicData uri="http://schemas.openxmlformats.org/drawingml/2006/picture">
+                <pic:pic xmlns:pic="http://schemas.openxmlformats.org/drawingml/2006/picture">
+                  <pic:nvPicPr>
+                    <pic:cNvPr id="8" name="Imagen 8"/>
+                    <pic:cNvPicPr/>
+                  </pic:nvPicPr>
+                  <pic:blipFill>
+                    <a:blip r:embed="rId12">
+                      <a:extLst>
+                        <a:ext uri="{28A0092B-C50C-407E-A947-70E740481C1C}">
+                          <a14:useLocalDpi xmlns:a14="http://schemas.microsoft.com/office/drawing/2010/main" val="0"/>
+                        </a:ext>
+                      </a:extLst>
+                    </a:blip>
+                    <a:stretch>
+                      <a:fillRect/>
+                    </a:stretch>
+                  </pic:blipFill>
+                  <pic:spPr>
+                    <a:xfrm>
+                      <a:off x="0" y="0"/>
+                      <a:ext cx="6516460" cy="3141755"/>
+                    </a:xfrm>
+                    <a:prstGeom prst="rect">
+                      <a:avLst/>
+                    </a:prstGeom>
+                  </pic:spPr>
+                </pic:pic>
+              </a:graphicData>
+            </a:graphic>
+          </wp:inline>
+        </w:drawing>
+      </w:r>
     </w:p>
     <w:p>
       <w:pPr>
@@ -12886,6 +13284,28 @@
           <w:w w:val="121"/>
           <w:u w:val="single"/>
         </w:rPr>
+        <w:br w:type="page"/>
+      </w:r>
+    </w:p>
+    <w:p>
+      <w:pPr>
+        <w:rPr>
+          <w:rFonts w:asciiTheme="minorHAnsi" w:hAnsiTheme="minorHAnsi" w:cstheme="minorHAnsi"/>
+          <w:b/>
+          <w:bCs/>
+          <w:w w:val="121"/>
+          <w:u w:val="single"/>
+        </w:rPr>
+      </w:pPr>
+      <w:r>
+        <w:rPr>
+          <w:rFonts w:asciiTheme="minorHAnsi" w:hAnsiTheme="minorHAnsi" w:cstheme="minorHAnsi"/>
+          <w:b/>
+          <w:bCs/>
+          <w:w w:val="121"/>
+          <w:u w:val="single"/>
+        </w:rPr>
+        <w:lastRenderedPageBreak/>
         <w:t>Director</w:t>
       </w:r>
     </w:p>
@@ -12920,7 +13340,21 @@
           <w:rFonts w:asciiTheme="minorHAnsi" w:hAnsiTheme="minorHAnsi" w:cstheme="minorHAnsi"/>
           <w:w w:val="121"/>
         </w:rPr>
-        <w:t>-Caso de uso gestionar facturas:</w:t>
+        <w:t xml:space="preserve">-Caso de uso </w:t>
+      </w:r>
+      <w:r>
+        <w:rPr>
+          <w:rFonts w:asciiTheme="minorHAnsi" w:hAnsiTheme="minorHAnsi" w:cstheme="minorHAnsi"/>
+          <w:w w:val="121"/>
+        </w:rPr>
+        <w:t>confirmar</w:t>
+      </w:r>
+      <w:r>
+        <w:rPr>
+          <w:rFonts w:asciiTheme="minorHAnsi" w:hAnsiTheme="minorHAnsi" w:cstheme="minorHAnsi"/>
+          <w:w w:val="121"/>
+        </w:rPr>
+        <w:t xml:space="preserve"> facturas:</w:t>
       </w:r>
     </w:p>
     <w:tbl>
@@ -13674,14 +14108,76 @@
           <w:w w:val="121"/>
         </w:rPr>
       </w:pPr>
-    </w:p>
-    <w:p>
-      <w:pPr>
-        <w:rPr>
-          <w:rFonts w:asciiTheme="minorHAnsi" w:hAnsiTheme="minorHAnsi" w:cstheme="minorHAnsi"/>
+      <w:r>
+        <w:rPr>
+          <w:rFonts w:asciiTheme="minorHAnsi" w:hAnsiTheme="minorHAnsi" w:cstheme="minorHAnsi"/>
+          <w:noProof/>
           <w:w w:val="121"/>
-        </w:rPr>
-      </w:pPr>
+          <w14:ligatures w14:val="standardContextual"/>
+        </w:rPr>
+        <w:drawing>
+          <wp:inline distT="0" distB="0" distL="0" distR="0" wp14:anchorId="43FF8D13" wp14:editId="7E14F888">
+            <wp:extent cx="6688274" cy="2059806"/>
+            <wp:effectExtent l="0" t="0" r="5080" b="0"/>
+            <wp:docPr id="9" name="Imagen 9" descr="Diagrama&#10;&#10;Descripción generada automáticamente"/>
+            <wp:cNvGraphicFramePr>
+              <a:graphicFrameLocks xmlns:a="http://schemas.openxmlformats.org/drawingml/2006/main" noChangeAspect="1"/>
+            </wp:cNvGraphicFramePr>
+            <a:graphic xmlns:a="http://schemas.openxmlformats.org/drawingml/2006/main">
+              <a:graphicData uri="http://schemas.openxmlformats.org/drawingml/2006/picture">
+                <pic:pic xmlns:pic="http://schemas.openxmlformats.org/drawingml/2006/picture">
+                  <pic:nvPicPr>
+                    <pic:cNvPr id="9" name="Imagen 9" descr="Diagrama&#10;&#10;Descripción generada automáticamente"/>
+                    <pic:cNvPicPr/>
+                  </pic:nvPicPr>
+                  <pic:blipFill>
+                    <a:blip r:embed="rId13">
+                      <a:extLst>
+                        <a:ext uri="{28A0092B-C50C-407E-A947-70E740481C1C}">
+                          <a14:useLocalDpi xmlns:a14="http://schemas.microsoft.com/office/drawing/2010/main" val="0"/>
+                        </a:ext>
+                      </a:extLst>
+                    </a:blip>
+                    <a:stretch>
+                      <a:fillRect/>
+                    </a:stretch>
+                  </pic:blipFill>
+                  <pic:spPr>
+                    <a:xfrm>
+                      <a:off x="0" y="0"/>
+                      <a:ext cx="6713292" cy="2067511"/>
+                    </a:xfrm>
+                    <a:prstGeom prst="rect">
+                      <a:avLst/>
+                    </a:prstGeom>
+                  </pic:spPr>
+                </pic:pic>
+              </a:graphicData>
+            </a:graphic>
+          </wp:inline>
+        </w:drawing>
+      </w:r>
+    </w:p>
+    <w:p>
+      <w:pPr>
+        <w:rPr>
+          <w:rFonts w:asciiTheme="minorHAnsi" w:eastAsia="Calibri" w:hAnsiTheme="minorHAnsi" w:cstheme="minorHAnsi"/>
+          <w:b/>
+          <w:bCs/>
+          <w:w w:val="121"/>
+          <w:sz w:val="28"/>
+          <w:szCs w:val="28"/>
+          <w:lang w:eastAsia="en-US"/>
+        </w:rPr>
+      </w:pPr>
+      <w:bookmarkStart w:id="22" w:name="_Toc130201951"/>
+      <w:r>
+        <w:rPr>
+          <w:rFonts w:asciiTheme="minorHAnsi" w:hAnsiTheme="minorHAnsi" w:cstheme="minorHAnsi"/>
+          <w:w w:val="121"/>
+        </w:rPr>
+        <w:br w:type="page"/>
+      </w:r>
     </w:p>
     <w:p>
       <w:pPr>
@@ -13695,12 +14191,12 @@
           <w:w w:val="121"/>
         </w:rPr>
       </w:pPr>
-      <w:bookmarkStart w:id="22" w:name="_Toc130201951"/>
       <w:r>
         <w:rPr>
           <w:rFonts w:asciiTheme="minorHAnsi" w:hAnsiTheme="minorHAnsi" w:cstheme="minorHAnsi"/>
           <w:w w:val="121"/>
         </w:rPr>
+        <w:lastRenderedPageBreak/>
         <w:t>Diagrama de Clases</w:t>
       </w:r>
       <w:bookmarkEnd w:id="22"/>
@@ -13756,7 +14252,7 @@
 </file>
 
 <file path=word/numbering.xml><?xml version="1.0" encoding="utf-8"?>
-<w:numbering xmlns:wpc="http://schemas.microsoft.com/office/word/2010/wordprocessingCanvas" xmlns:cx="http://schemas.microsoft.com/office/drawing/2014/chartex" xmlns:cx1="http://schemas.microsoft.com/office/drawing/2015/9/8/chartex" xmlns:cx2="http://schemas.microsoft.com/office/drawing/2015/10/21/chartex" xmlns:cx3="http://schemas.microsoft.com/office/drawing/2016/5/9/chartex" xmlns:cx4="http://schemas.microsoft.com/office/drawing/2016/5/10/chartex" xmlns:cx5="http://schemas.microsoft.com/office/drawing/2016/5/11/chartex" xmlns:cx6="http://schemas.microsoft.com/office/drawing/2016/5/12/chartex" xmlns:cx7="http://schemas.microsoft.com/office/drawing/2016/5/13/chartex" xmlns:cx8="http://schemas.microsoft.com/office/drawing/2016/5/14/chartex" xmlns:mc="http://schemas.openxmlformats.org/markup-compatibility/2006" xmlns:aink="http://schemas.microsoft.com/office/drawing/2016/ink" xmlns:am3d="http://schemas.microsoft.com/office/drawing/2017/model3d" xmlns:o="urn:schemas-microsoft-com:office:office" xmlns:oel="http://schemas.microsoft.com/office/2019/extlst" xmlns:r="http://schemas.openxmlformats.org/officeDocument/2006/relationships" xmlns:m="http://schemas.openxmlformats.org/officeDocument/2006/math" xmlns:v="urn:schemas-microsoft-com:vml" xmlns:wp14="http://schemas.microsoft.com/office/word/2010/wordprocessingDrawing" xmlns:wp="http://schemas.openxmlformats.org/drawingml/2006/wordprocessingDrawing" xmlns:w10="urn:schemas-microsoft-com:office:word" xmlns:w="http://schemas.openxmlformats.org/wordprocessingml/2006/main" xmlns:w14="http://schemas.microsoft.com/office/word/2010/wordml" xmlns:w15="http://schemas.microsoft.com/office/word/2012/wordml" xmlns:w16cex="http://schemas.microsoft.com/office/word/2018/wordml/cex" xmlns:w16cid="http://schemas.microsoft.com/office/word/2016/wordml/cid" xmlns:w16="http://schemas.microsoft.com/office/word/2018/wordml" xmlns:w16sdtdh="http://schemas.microsoft.com/office/word/2020/wordml/sdtdatahash" xmlns:w16se="http://schemas.microsoft.com/office/word/2015/wordml/symex" xmlns:wpg="http://schemas.microsoft.com/office/word/2010/wordprocessingGroup" xmlns:wpi="http://schemas.microsoft.com/office/word/2010/wordprocessingInk" xmlns:wne="http://schemas.microsoft.com/office/word/2006/wordml" xmlns:wps="http://schemas.microsoft.com/office/word/2010/wordprocessingShape" mc:Ignorable="w14 w15 w16se w16cid w16 w16cex w16sdtdh wp14">
+<w:numbering xmlns:wpc="http://schemas.microsoft.com/office/word/2010/wordprocessingCanvas" xmlns:cx="http://schemas.microsoft.com/office/drawing/2014/chartex" xmlns:cx1="http://schemas.microsoft.com/office/drawing/2015/9/8/chartex" xmlns:cx2="http://schemas.microsoft.com/office/drawing/2015/10/21/chartex" xmlns:cx3="http://schemas.microsoft.com/office/drawing/2016/5/9/chartex" xmlns:cx4="http://schemas.microsoft.com/office/drawing/2016/5/10/chartex" xmlns:cx5="http://schemas.microsoft.com/office/drawing/2016/5/11/chartex" xmlns:cx6="http://schemas.microsoft.com/office/drawing/2016/5/12/chartex" xmlns:cx7="http://schemas.microsoft.com/office/drawing/2016/5/13/chartex" xmlns:cx8="http://schemas.microsoft.com/office/drawing/2016/5/14/chartex" xmlns:mc="http://schemas.openxmlformats.org/markup-compatibility/2006" xmlns:aink="http://schemas.microsoft.com/office/drawing/2016/ink" xmlns:am3d="http://schemas.microsoft.com/office/drawing/2017/model3d" xmlns:o="urn:schemas-microsoft-com:office:office" xmlns:oel="http://schemas.microsoft.com/office/2019/extlst" xmlns:r="http://schemas.openxmlformats.org/officeDocument/2006/relationships" xmlns:m="http://schemas.openxmlformats.org/officeDocument/2006/math" xmlns:v="urn:schemas-microsoft-com:vml" xmlns:wp14="http://schemas.microsoft.com/office/word/2010/wordprocessingDrawing" xmlns:wp="http://schemas.openxmlformats.org/drawingml/2006/wordprocessingDrawing" xmlns:w10="urn:schemas-microsoft-com:office:word" xmlns:w="http://schemas.openxmlformats.org/wordprocessingml/2006/main" xmlns:w14="http://schemas.microsoft.com/office/word/2010/wordml" xmlns:w15="http://schemas.microsoft.com/office/word/2012/wordml" xmlns:w16cex="http://schemas.microsoft.com/office/word/2018/wordml/cex" xmlns:w16cid="http://schemas.microsoft.com/office/word/2016/wordml/cid" xmlns:w16="http://schemas.microsoft.com/office/word/2018/wordml" xmlns:w16du="http://schemas.microsoft.com/office/word/2023/wordml/word16du" xmlns:w16sdtdh="http://schemas.microsoft.com/office/word/2020/wordml/sdtdatahash" xmlns:w16se="http://schemas.microsoft.com/office/word/2015/wordml/symex" xmlns:wpg="http://schemas.microsoft.com/office/word/2010/wordprocessingGroup" xmlns:wpi="http://schemas.microsoft.com/office/word/2010/wordprocessingInk" xmlns:wne="http://schemas.microsoft.com/office/word/2006/wordml" xmlns:wps="http://schemas.microsoft.com/office/word/2010/wordprocessingShape" mc:Ignorable="w14 w15 w16se w16cid w16 w16cex w16sdtdh wp14">
   <w:abstractNum w:abstractNumId="0" w15:restartNumberingAfterBreak="0">
     <w:nsid w:val="059E229D"/>
     <w:multiLevelType w:val="multilevel"/>

</xml_diff>

<commit_message>
diagrama de secuencia y modelo de estados para el objeto "Presupuesto"
</commit_message>
<xml_diff>
--- a/PL1 ingeniería del software.docx
+++ b/PL1 ingeniería del software.docx
@@ -1,6 +1,6 @@
 
 <file path=word/document.xml><?xml version="1.0" encoding="utf-8"?>
-<w:document xmlns:wpc="http://schemas.microsoft.com/office/word/2010/wordprocessingCanvas" xmlns:cx="http://schemas.microsoft.com/office/drawing/2014/chartex" xmlns:cx1="http://schemas.microsoft.com/office/drawing/2015/9/8/chartex" xmlns:cx2="http://schemas.microsoft.com/office/drawing/2015/10/21/chartex" xmlns:cx3="http://schemas.microsoft.com/office/drawing/2016/5/9/chartex" xmlns:cx4="http://schemas.microsoft.com/office/drawing/2016/5/10/chartex" xmlns:cx5="http://schemas.microsoft.com/office/drawing/2016/5/11/chartex" xmlns:cx6="http://schemas.microsoft.com/office/drawing/2016/5/12/chartex" xmlns:cx7="http://schemas.microsoft.com/office/drawing/2016/5/13/chartex" xmlns:cx8="http://schemas.microsoft.com/office/drawing/2016/5/14/chartex" xmlns:mc="http://schemas.openxmlformats.org/markup-compatibility/2006" xmlns:aink="http://schemas.microsoft.com/office/drawing/2016/ink" xmlns:am3d="http://schemas.microsoft.com/office/drawing/2017/model3d" xmlns:o="urn:schemas-microsoft-com:office:office" xmlns:oel="http://schemas.microsoft.com/office/2019/extlst" xmlns:r="http://schemas.openxmlformats.org/officeDocument/2006/relationships" xmlns:m="http://schemas.openxmlformats.org/officeDocument/2006/math" xmlns:v="urn:schemas-microsoft-com:vml" xmlns:wp14="http://schemas.microsoft.com/office/word/2010/wordprocessingDrawing" xmlns:wp="http://schemas.openxmlformats.org/drawingml/2006/wordprocessingDrawing" xmlns:w10="urn:schemas-microsoft-com:office:word" xmlns:w="http://schemas.openxmlformats.org/wordprocessingml/2006/main" xmlns:w14="http://schemas.microsoft.com/office/word/2010/wordml" xmlns:w15="http://schemas.microsoft.com/office/word/2012/wordml" xmlns:w16cex="http://schemas.microsoft.com/office/word/2018/wordml/cex" xmlns:w16cid="http://schemas.microsoft.com/office/word/2016/wordml/cid" xmlns:w16="http://schemas.microsoft.com/office/word/2018/wordml" xmlns:w16du="http://schemas.microsoft.com/office/word/2023/wordml/word16du" xmlns:w16sdtdh="http://schemas.microsoft.com/office/word/2020/wordml/sdtdatahash" xmlns:w16se="http://schemas.microsoft.com/office/word/2015/wordml/symex" xmlns:wpg="http://schemas.microsoft.com/office/word/2010/wordprocessingGroup" xmlns:wpi="http://schemas.microsoft.com/office/word/2010/wordprocessingInk" xmlns:wne="http://schemas.microsoft.com/office/word/2006/wordml" xmlns:wps="http://schemas.microsoft.com/office/word/2010/wordprocessingShape" mc:Ignorable="w14 w15 w16se w16cid w16 w16cex w16sdtdh wp14">
+<w:document xmlns:wpc="http://schemas.microsoft.com/office/word/2010/wordprocessingCanvas" xmlns:cx="http://schemas.microsoft.com/office/drawing/2014/chartex" xmlns:cx1="http://schemas.microsoft.com/office/drawing/2015/9/8/chartex" xmlns:cx2="http://schemas.microsoft.com/office/drawing/2015/10/21/chartex" xmlns:cx3="http://schemas.microsoft.com/office/drawing/2016/5/9/chartex" xmlns:cx4="http://schemas.microsoft.com/office/drawing/2016/5/10/chartex" xmlns:cx5="http://schemas.microsoft.com/office/drawing/2016/5/11/chartex" xmlns:cx6="http://schemas.microsoft.com/office/drawing/2016/5/12/chartex" xmlns:cx7="http://schemas.microsoft.com/office/drawing/2016/5/13/chartex" xmlns:cx8="http://schemas.microsoft.com/office/drawing/2016/5/14/chartex" xmlns:mc="http://schemas.openxmlformats.org/markup-compatibility/2006" xmlns:aink="http://schemas.microsoft.com/office/drawing/2016/ink" xmlns:am3d="http://schemas.microsoft.com/office/drawing/2017/model3d" xmlns:o="urn:schemas-microsoft-com:office:office" xmlns:oel="http://schemas.microsoft.com/office/2019/extlst" xmlns:r="http://schemas.openxmlformats.org/officeDocument/2006/relationships" xmlns:m="http://schemas.openxmlformats.org/officeDocument/2006/math" xmlns:v="urn:schemas-microsoft-com:vml" xmlns:wp14="http://schemas.microsoft.com/office/word/2010/wordprocessingDrawing" xmlns:wp="http://schemas.openxmlformats.org/drawingml/2006/wordprocessingDrawing" xmlns:w10="urn:schemas-microsoft-com:office:word" xmlns:w="http://schemas.openxmlformats.org/wordprocessingml/2006/main" xmlns:w14="http://schemas.microsoft.com/office/word/2010/wordml" xmlns:w15="http://schemas.microsoft.com/office/word/2012/wordml" xmlns:w16cex="http://schemas.microsoft.com/office/word/2018/wordml/cex" xmlns:w16cid="http://schemas.microsoft.com/office/word/2016/wordml/cid" xmlns:w16="http://schemas.microsoft.com/office/word/2018/wordml" xmlns:w16sdtdh="http://schemas.microsoft.com/office/word/2020/wordml/sdtdatahash" xmlns:w16se="http://schemas.microsoft.com/office/word/2015/wordml/symex" xmlns:wpg="http://schemas.microsoft.com/office/word/2010/wordprocessingGroup" xmlns:wpi="http://schemas.microsoft.com/office/word/2010/wordprocessingInk" xmlns:wne="http://schemas.microsoft.com/office/word/2006/wordml" xmlns:wps="http://schemas.microsoft.com/office/word/2010/wordprocessingShape" mc:Ignorable="w14 w15 w16se w16cid w16 w16cex w16sdtdh wp14">
   <w:body>
     <w:p>
       <w:pPr>
@@ -274,7 +274,7 @@
             </w:rPr>
             <w:fldChar w:fldCharType="separate"/>
           </w:r>
-          <w:hyperlink w:anchor="_Toc130201929" w:history="1">
+          <w:hyperlink w:anchor="_Toc130214839" w:history="1">
             <w:r>
               <w:rPr>
                 <w:rStyle w:val="Hipervnculo"/>
@@ -325,7 +325,7 @@
                 <w:noProof/>
                 <w:webHidden/>
               </w:rPr>
-              <w:instrText xml:space="preserve"> PAGEREF _Toc130201929 \h </w:instrText>
+              <w:instrText xml:space="preserve"> PAGEREF _Toc130214839 \h </w:instrText>
             </w:r>
             <w:r>
               <w:rPr>
@@ -371,7 +371,7 @@
               <w:lang w:eastAsia="es-ES"/>
             </w:rPr>
           </w:pPr>
-          <w:hyperlink w:anchor="_Toc130201930" w:history="1">
+          <w:hyperlink w:anchor="_Toc130214840" w:history="1">
             <w:r>
               <w:rPr>
                 <w:rStyle w:val="Hipervnculo"/>
@@ -420,7 +420,7 @@
                 <w:noProof/>
                 <w:webHidden/>
               </w:rPr>
-              <w:instrText xml:space="preserve"> PAGEREF _Toc130201930 \h </w:instrText>
+              <w:instrText xml:space="preserve"> PAGEREF _Toc130214840 \h </w:instrText>
             </w:r>
             <w:r>
               <w:rPr>
@@ -466,7 +466,7 @@
               <w:lang w:eastAsia="es-ES"/>
             </w:rPr>
           </w:pPr>
-          <w:hyperlink w:anchor="_Toc130201931" w:history="1">
+          <w:hyperlink w:anchor="_Toc130214841" w:history="1">
             <w:r>
               <w:rPr>
                 <w:rStyle w:val="Hipervnculo"/>
@@ -515,7 +515,7 @@
                 <w:noProof/>
                 <w:webHidden/>
               </w:rPr>
-              <w:instrText xml:space="preserve"> PAGEREF _Toc130201931 \h </w:instrText>
+              <w:instrText xml:space="preserve"> PAGEREF _Toc130214841 \h </w:instrText>
             </w:r>
             <w:r>
               <w:rPr>
@@ -561,7 +561,7 @@
               <w:lang w:eastAsia="es-ES"/>
             </w:rPr>
           </w:pPr>
-          <w:hyperlink w:anchor="_Toc130201932" w:history="1">
+          <w:hyperlink w:anchor="_Toc130214842" w:history="1">
             <w:r>
               <w:rPr>
                 <w:rStyle w:val="Hipervnculo"/>
@@ -609,7 +609,7 @@
                 <w:noProof/>
                 <w:webHidden/>
               </w:rPr>
-              <w:instrText xml:space="preserve"> PAGEREF _Toc130201932 \h </w:instrText>
+              <w:instrText xml:space="preserve"> PAGEREF _Toc130214842 \h </w:instrText>
             </w:r>
             <w:r>
               <w:rPr>
@@ -655,7 +655,7 @@
               <w:lang w:eastAsia="es-ES"/>
             </w:rPr>
           </w:pPr>
-          <w:hyperlink w:anchor="_Toc130201933" w:history="1">
+          <w:hyperlink w:anchor="_Toc130214843" w:history="1">
             <w:r>
               <w:rPr>
                 <w:rStyle w:val="Hipervnculo"/>
@@ -703,7 +703,7 @@
                 <w:noProof/>
                 <w:webHidden/>
               </w:rPr>
-              <w:instrText xml:space="preserve"> PAGEREF _Toc130201933 \h </w:instrText>
+              <w:instrText xml:space="preserve"> PAGEREF _Toc130214843 \h </w:instrText>
             </w:r>
             <w:r>
               <w:rPr>
@@ -749,7 +749,7 @@
               <w:lang w:eastAsia="es-ES"/>
             </w:rPr>
           </w:pPr>
-          <w:hyperlink w:anchor="_Toc130201934" w:history="1">
+          <w:hyperlink w:anchor="_Toc130214844" w:history="1">
             <w:r>
               <w:rPr>
                 <w:rStyle w:val="Hipervnculo"/>
@@ -797,7 +797,7 @@
                 <w:noProof/>
                 <w:webHidden/>
               </w:rPr>
-              <w:instrText xml:space="preserve"> PAGEREF _Toc130201934 \h </w:instrText>
+              <w:instrText xml:space="preserve"> PAGEREF _Toc130214844 \h </w:instrText>
             </w:r>
             <w:r>
               <w:rPr>
@@ -845,7 +845,7 @@
               <w:lang w:eastAsia="es-ES"/>
             </w:rPr>
           </w:pPr>
-          <w:hyperlink w:anchor="_Toc130201935" w:history="1">
+          <w:hyperlink w:anchor="_Toc130214845" w:history="1">
             <w:r>
               <w:rPr>
                 <w:rStyle w:val="Hipervnculo"/>
@@ -895,7 +895,7 @@
                 <w:noProof/>
                 <w:webHidden/>
               </w:rPr>
-              <w:instrText xml:space="preserve"> PAGEREF _Toc130201935 \h </w:instrText>
+              <w:instrText xml:space="preserve"> PAGEREF _Toc130214845 \h </w:instrText>
             </w:r>
             <w:r>
               <w:rPr>
@@ -941,7 +941,7 @@
               <w:lang w:eastAsia="es-ES"/>
             </w:rPr>
           </w:pPr>
-          <w:hyperlink w:anchor="_Toc130201936" w:history="1">
+          <w:hyperlink w:anchor="_Toc130214846" w:history="1">
             <w:r>
               <w:rPr>
                 <w:rStyle w:val="Hipervnculo"/>
@@ -1027,7 +1027,7 @@
                 <w:noProof/>
                 <w:webHidden/>
               </w:rPr>
-              <w:instrText xml:space="preserve"> PAGEREF _Toc130201936 \h </w:instrText>
+              <w:instrText xml:space="preserve"> PAGEREF _Toc130214846 \h </w:instrText>
             </w:r>
             <w:r>
               <w:rPr>
@@ -1073,7 +1073,7 @@
               <w:lang w:eastAsia="es-ES"/>
             </w:rPr>
           </w:pPr>
-          <w:hyperlink w:anchor="_Toc130201937" w:history="1">
+          <w:hyperlink w:anchor="_Toc130214847" w:history="1">
             <w:r>
               <w:rPr>
                 <w:rStyle w:val="Hipervnculo"/>
@@ -1159,7 +1159,7 @@
                 <w:noProof/>
                 <w:webHidden/>
               </w:rPr>
-              <w:instrText xml:space="preserve"> PAGEREF _Toc130201937 \h </w:instrText>
+              <w:instrText xml:space="preserve"> PAGEREF _Toc130214847 \h </w:instrText>
             </w:r>
             <w:r>
               <w:rPr>
@@ -1205,7 +1205,7 @@
               <w:lang w:eastAsia="es-ES"/>
             </w:rPr>
           </w:pPr>
-          <w:hyperlink w:anchor="_Toc130201938" w:history="1">
+          <w:hyperlink w:anchor="_Toc130214848" w:history="1">
             <w:r>
               <w:rPr>
                 <w:rStyle w:val="Hipervnculo"/>
@@ -1253,7 +1253,7 @@
                 <w:noProof/>
                 <w:webHidden/>
               </w:rPr>
-              <w:instrText xml:space="preserve"> PAGEREF _Toc130201938 \h </w:instrText>
+              <w:instrText xml:space="preserve"> PAGEREF _Toc130214848 \h </w:instrText>
             </w:r>
             <w:r>
               <w:rPr>
@@ -1299,7 +1299,7 @@
               <w:lang w:eastAsia="es-ES"/>
             </w:rPr>
           </w:pPr>
-          <w:hyperlink w:anchor="_Toc130201939" w:history="1">
+          <w:hyperlink w:anchor="_Toc130214849" w:history="1">
             <w:r>
               <w:rPr>
                 <w:rStyle w:val="Hipervnculo"/>
@@ -1347,7 +1347,7 @@
                 <w:noProof/>
                 <w:webHidden/>
               </w:rPr>
-              <w:instrText xml:space="preserve"> PAGEREF _Toc130201939 \h </w:instrText>
+              <w:instrText xml:space="preserve"> PAGEREF _Toc130214849 \h </w:instrText>
             </w:r>
             <w:r>
               <w:rPr>
@@ -1393,7 +1393,7 @@
               <w:lang w:eastAsia="es-ES"/>
             </w:rPr>
           </w:pPr>
-          <w:hyperlink w:anchor="_Toc130201940" w:history="1">
+          <w:hyperlink w:anchor="_Toc130214850" w:history="1">
             <w:r>
               <w:rPr>
                 <w:rStyle w:val="Hipervnculo"/>
@@ -1479,7 +1479,7 @@
                 <w:noProof/>
                 <w:webHidden/>
               </w:rPr>
-              <w:instrText xml:space="preserve"> PAGEREF _Toc130201940 \h </w:instrText>
+              <w:instrText xml:space="preserve"> PAGEREF _Toc130214850 \h </w:instrText>
             </w:r>
             <w:r>
               <w:rPr>
@@ -1525,7 +1525,7 @@
               <w:lang w:eastAsia="es-ES"/>
             </w:rPr>
           </w:pPr>
-          <w:hyperlink w:anchor="_Toc130201941" w:history="1">
+          <w:hyperlink w:anchor="_Toc130214851" w:history="1">
             <w:r>
               <w:rPr>
                 <w:rStyle w:val="Hipervnculo"/>
@@ -1593,7 +1593,7 @@
                 <w:noProof/>
                 <w:webHidden/>
               </w:rPr>
-              <w:instrText xml:space="preserve"> PAGEREF _Toc130201941 \h </w:instrText>
+              <w:instrText xml:space="preserve"> PAGEREF _Toc130214851 \h </w:instrText>
             </w:r>
             <w:r>
               <w:rPr>
@@ -1641,7 +1641,7 @@
               <w:lang w:eastAsia="es-ES"/>
             </w:rPr>
           </w:pPr>
-          <w:hyperlink w:anchor="_Toc130201942" w:history="1">
+          <w:hyperlink w:anchor="_Toc130214852" w:history="1">
             <w:r>
               <w:rPr>
                 <w:rStyle w:val="Hipervnculo"/>
@@ -1691,7 +1691,7 @@
                 <w:noProof/>
                 <w:webHidden/>
               </w:rPr>
-              <w:instrText xml:space="preserve"> PAGEREF _Toc130201942 \h </w:instrText>
+              <w:instrText xml:space="preserve"> PAGEREF _Toc130214852 \h </w:instrText>
             </w:r>
             <w:r>
               <w:rPr>
@@ -1737,7 +1737,7 @@
               <w:lang w:eastAsia="es-ES"/>
             </w:rPr>
           </w:pPr>
-          <w:hyperlink w:anchor="_Toc130201943" w:history="1">
+          <w:hyperlink w:anchor="_Toc130214853" w:history="1">
             <w:r>
               <w:rPr>
                 <w:rStyle w:val="Hipervnculo"/>
@@ -1804,7 +1804,7 @@
                 <w:noProof/>
                 <w:webHidden/>
               </w:rPr>
-              <w:instrText xml:space="preserve"> PAGEREF _Toc130201943 \h </w:instrText>
+              <w:instrText xml:space="preserve"> PAGEREF _Toc130214853 \h </w:instrText>
             </w:r>
             <w:r>
               <w:rPr>
@@ -1850,7 +1850,7 @@
               <w:lang w:eastAsia="es-ES"/>
             </w:rPr>
           </w:pPr>
-          <w:hyperlink w:anchor="_Toc130201944" w:history="1">
+          <w:hyperlink w:anchor="_Toc130214854" w:history="1">
             <w:r>
               <w:rPr>
                 <w:rStyle w:val="Hipervnculo"/>
@@ -1898,7 +1898,7 @@
                 <w:noProof/>
                 <w:webHidden/>
               </w:rPr>
-              <w:instrText xml:space="preserve"> PAGEREF _Toc130201944 \h </w:instrText>
+              <w:instrText xml:space="preserve"> PAGEREF _Toc130214854 \h </w:instrText>
             </w:r>
             <w:r>
               <w:rPr>
@@ -1944,7 +1944,7 @@
               <w:lang w:eastAsia="es-ES"/>
             </w:rPr>
           </w:pPr>
-          <w:hyperlink w:anchor="_Toc130201945" w:history="1">
+          <w:hyperlink w:anchor="_Toc130214855" w:history="1">
             <w:r>
               <w:rPr>
                 <w:rStyle w:val="Hipervnculo"/>
@@ -1992,7 +1992,7 @@
                 <w:noProof/>
                 <w:webHidden/>
               </w:rPr>
-              <w:instrText xml:space="preserve"> PAGEREF _Toc130201945 \h </w:instrText>
+              <w:instrText xml:space="preserve"> PAGEREF _Toc130214855 \h </w:instrText>
             </w:r>
             <w:r>
               <w:rPr>
@@ -2038,7 +2038,7 @@
               <w:lang w:eastAsia="es-ES"/>
             </w:rPr>
           </w:pPr>
-          <w:hyperlink w:anchor="_Toc130201946" w:history="1">
+          <w:hyperlink w:anchor="_Toc130214856" w:history="1">
             <w:r>
               <w:rPr>
                 <w:rStyle w:val="Hipervnculo"/>
@@ -2086,7 +2086,7 @@
                 <w:noProof/>
                 <w:webHidden/>
               </w:rPr>
-              <w:instrText xml:space="preserve"> PAGEREF _Toc130201946 \h </w:instrText>
+              <w:instrText xml:space="preserve"> PAGEREF _Toc130214856 \h </w:instrText>
             </w:r>
             <w:r>
               <w:rPr>
@@ -2132,7 +2132,7 @@
               <w:lang w:eastAsia="es-ES"/>
             </w:rPr>
           </w:pPr>
-          <w:hyperlink w:anchor="_Toc130201947" w:history="1">
+          <w:hyperlink w:anchor="_Toc130214857" w:history="1">
             <w:r>
               <w:rPr>
                 <w:rStyle w:val="Hipervnculo"/>
@@ -2180,7 +2180,7 @@
                 <w:noProof/>
                 <w:webHidden/>
               </w:rPr>
-              <w:instrText xml:space="preserve"> PAGEREF _Toc130201947 \h </w:instrText>
+              <w:instrText xml:space="preserve"> PAGEREF _Toc130214857 \h </w:instrText>
             </w:r>
             <w:r>
               <w:rPr>
@@ -2226,7 +2226,7 @@
               <w:lang w:eastAsia="es-ES"/>
             </w:rPr>
           </w:pPr>
-          <w:hyperlink w:anchor="_Toc130201948" w:history="1">
+          <w:hyperlink w:anchor="_Toc130214858" w:history="1">
             <w:r>
               <w:rPr>
                 <w:rStyle w:val="Hipervnculo"/>
@@ -2274,7 +2274,7 @@
                 <w:noProof/>
                 <w:webHidden/>
               </w:rPr>
-              <w:instrText xml:space="preserve"> PAGEREF _Toc130201948 \h </w:instrText>
+              <w:instrText xml:space="preserve"> PAGEREF _Toc130214858 \h </w:instrText>
             </w:r>
             <w:r>
               <w:rPr>
@@ -2322,7 +2322,7 @@
               <w:lang w:eastAsia="es-ES"/>
             </w:rPr>
           </w:pPr>
-          <w:hyperlink w:anchor="_Toc130201949" w:history="1">
+          <w:hyperlink w:anchor="_Toc130214859" w:history="1">
             <w:r>
               <w:rPr>
                 <w:rStyle w:val="Hipervnculo"/>
@@ -2372,7 +2372,7 @@
                 <w:noProof/>
                 <w:webHidden/>
               </w:rPr>
-              <w:instrText xml:space="preserve"> PAGEREF _Toc130201949 \h </w:instrText>
+              <w:instrText xml:space="preserve"> PAGEREF _Toc130214859 \h </w:instrText>
             </w:r>
             <w:r>
               <w:rPr>
@@ -2418,7 +2418,7 @@
               <w:lang w:eastAsia="es-ES"/>
             </w:rPr>
           </w:pPr>
-          <w:hyperlink w:anchor="_Toc130201950" w:history="1">
+          <w:hyperlink w:anchor="_Toc130214860" w:history="1">
             <w:r>
               <w:rPr>
                 <w:rStyle w:val="Hipervnculo"/>
@@ -2466,7 +2466,7 @@
                 <w:noProof/>
                 <w:webHidden/>
               </w:rPr>
-              <w:instrText xml:space="preserve"> PAGEREF _Toc130201950 \h </w:instrText>
+              <w:instrText xml:space="preserve"> PAGEREF _Toc130214860 \h </w:instrText>
             </w:r>
             <w:r>
               <w:rPr>
@@ -2512,7 +2512,7 @@
               <w:lang w:eastAsia="es-ES"/>
             </w:rPr>
           </w:pPr>
-          <w:hyperlink w:anchor="_Toc130201951" w:history="1">
+          <w:hyperlink w:anchor="_Toc130214861" w:history="1">
             <w:r>
               <w:rPr>
                 <w:rStyle w:val="Hipervnculo"/>
@@ -2539,7 +2539,7 @@
                 <w:noProof/>
                 <w:w w:val="121"/>
               </w:rPr>
-              <w:t>Diagrama de Clases</w:t>
+              <w:t>Diagrama de Secuencias</w:t>
             </w:r>
             <w:r>
               <w:rPr>
@@ -2560,7 +2560,7 @@
                 <w:noProof/>
                 <w:webHidden/>
               </w:rPr>
-              <w:instrText xml:space="preserve"> PAGEREF _Toc130201951 \h </w:instrText>
+              <w:instrText xml:space="preserve"> PAGEREF _Toc130214861 \h </w:instrText>
             </w:r>
             <w:r>
               <w:rPr>
@@ -2580,7 +2580,7 @@
                 <w:noProof/>
                 <w:webHidden/>
               </w:rPr>
-              <w:t>14</w:t>
+              <w:t>20</w:t>
             </w:r>
             <w:r>
               <w:rPr>
@@ -2606,7 +2606,7 @@
               <w:lang w:eastAsia="es-ES"/>
             </w:rPr>
           </w:pPr>
-          <w:hyperlink w:anchor="_Toc130201952" w:history="1">
+          <w:hyperlink w:anchor="_Toc130214863" w:history="1">
             <w:r>
               <w:rPr>
                 <w:rStyle w:val="Hipervnculo"/>
@@ -2633,7 +2633,7 @@
                 <w:noProof/>
                 <w:w w:val="121"/>
               </w:rPr>
-              <w:t>Diagrama de Secuencias</w:t>
+              <w:t>Diagrama de Clases</w:t>
             </w:r>
             <w:r>
               <w:rPr>
@@ -2654,7 +2654,7 @@
                 <w:noProof/>
                 <w:webHidden/>
               </w:rPr>
-              <w:instrText xml:space="preserve"> PAGEREF _Toc130201952 \h </w:instrText>
+              <w:instrText xml:space="preserve"> PAGEREF _Toc130214863 \h </w:instrText>
             </w:r>
             <w:r>
               <w:rPr>
@@ -2674,7 +2674,195 @@
                 <w:noProof/>
                 <w:webHidden/>
               </w:rPr>
-              <w:t>14</w:t>
+              <w:t>20</w:t>
+            </w:r>
+            <w:r>
+              <w:rPr>
+                <w:noProof/>
+                <w:webHidden/>
+              </w:rPr>
+              <w:fldChar w:fldCharType="end"/>
+            </w:r>
+          </w:hyperlink>
+        </w:p>
+        <w:p>
+          <w:pPr>
+            <w:pStyle w:val="TDC2"/>
+            <w:tabs>
+              <w:tab w:val="left" w:pos="1540"/>
+              <w:tab w:val="right" w:pos="8494"/>
+            </w:tabs>
+            <w:rPr>
+              <w:rFonts w:asciiTheme="minorHAnsi" w:eastAsiaTheme="minorEastAsia" w:hAnsiTheme="minorHAnsi" w:cstheme="minorBidi"/>
+              <w:noProof/>
+              <w:sz w:val="22"/>
+              <w:szCs w:val="22"/>
+              <w:lang w:eastAsia="es-ES"/>
+            </w:rPr>
+          </w:pPr>
+          <w:hyperlink w:anchor="_Toc130214864" w:history="1">
+            <w:r>
+              <w:rPr>
+                <w:rStyle w:val="Hipervnculo"/>
+                <w:noProof/>
+                <w:spacing w:val="-1"/>
+                <w:w w:val="115"/>
+              </w:rPr>
+              <w:t>4.4.</w:t>
+            </w:r>
+            <w:r>
+              <w:rPr>
+                <w:rFonts w:asciiTheme="minorHAnsi" w:eastAsiaTheme="minorEastAsia" w:hAnsiTheme="minorHAnsi" w:cstheme="minorBidi"/>
+                <w:noProof/>
+                <w:sz w:val="22"/>
+                <w:szCs w:val="22"/>
+                <w:lang w:eastAsia="es-ES"/>
+              </w:rPr>
+              <w:tab/>
+            </w:r>
+            <w:r>
+              <w:rPr>
+                <w:rStyle w:val="Hipervnculo"/>
+                <w:rFonts w:cstheme="minorHAnsi"/>
+                <w:noProof/>
+                <w:w w:val="121"/>
+              </w:rPr>
+              <w:t>Modelo de estados para el objeto “presupuesto”</w:t>
+            </w:r>
+            <w:r>
+              <w:rPr>
+                <w:noProof/>
+                <w:webHidden/>
+              </w:rPr>
+              <w:tab/>
+            </w:r>
+            <w:r>
+              <w:rPr>
+                <w:noProof/>
+                <w:webHidden/>
+              </w:rPr>
+              <w:fldChar w:fldCharType="begin"/>
+            </w:r>
+            <w:r>
+              <w:rPr>
+                <w:noProof/>
+                <w:webHidden/>
+              </w:rPr>
+              <w:instrText xml:space="preserve"> PAGEREF _Toc130214864 \h </w:instrText>
+            </w:r>
+            <w:r>
+              <w:rPr>
+                <w:noProof/>
+                <w:webHidden/>
+              </w:rPr>
+            </w:r>
+            <w:r>
+              <w:rPr>
+                <w:noProof/>
+                <w:webHidden/>
+              </w:rPr>
+              <w:fldChar w:fldCharType="separate"/>
+            </w:r>
+            <w:r>
+              <w:rPr>
+                <w:noProof/>
+                <w:webHidden/>
+              </w:rPr>
+              <w:t>20</w:t>
+            </w:r>
+            <w:r>
+              <w:rPr>
+                <w:noProof/>
+                <w:webHidden/>
+              </w:rPr>
+              <w:fldChar w:fldCharType="end"/>
+            </w:r>
+          </w:hyperlink>
+        </w:p>
+        <w:p>
+          <w:pPr>
+            <w:pStyle w:val="TDC2"/>
+            <w:tabs>
+              <w:tab w:val="left" w:pos="1540"/>
+              <w:tab w:val="right" w:pos="8494"/>
+            </w:tabs>
+            <w:rPr>
+              <w:rFonts w:asciiTheme="minorHAnsi" w:eastAsiaTheme="minorEastAsia" w:hAnsiTheme="minorHAnsi" w:cstheme="minorBidi"/>
+              <w:noProof/>
+              <w:sz w:val="22"/>
+              <w:szCs w:val="22"/>
+              <w:lang w:eastAsia="es-ES"/>
+            </w:rPr>
+          </w:pPr>
+          <w:hyperlink w:anchor="_Toc130214865" w:history="1">
+            <w:r>
+              <w:rPr>
+                <w:rStyle w:val="Hipervnculo"/>
+                <w:noProof/>
+                <w:spacing w:val="-1"/>
+                <w:w w:val="115"/>
+              </w:rPr>
+              <w:t>4.5.</w:t>
+            </w:r>
+            <w:r>
+              <w:rPr>
+                <w:rFonts w:asciiTheme="minorHAnsi" w:eastAsiaTheme="minorEastAsia" w:hAnsiTheme="minorHAnsi" w:cstheme="minorBidi"/>
+                <w:noProof/>
+                <w:sz w:val="22"/>
+                <w:szCs w:val="22"/>
+                <w:lang w:eastAsia="es-ES"/>
+              </w:rPr>
+              <w:tab/>
+            </w:r>
+            <w:r>
+              <w:rPr>
+                <w:rStyle w:val="Hipervnculo"/>
+                <w:rFonts w:cstheme="minorHAnsi"/>
+                <w:noProof/>
+                <w:w w:val="121"/>
+              </w:rPr>
+              <w:t>Conclusiones</w:t>
+            </w:r>
+            <w:r>
+              <w:rPr>
+                <w:noProof/>
+                <w:webHidden/>
+              </w:rPr>
+              <w:tab/>
+            </w:r>
+            <w:r>
+              <w:rPr>
+                <w:noProof/>
+                <w:webHidden/>
+              </w:rPr>
+              <w:fldChar w:fldCharType="begin"/>
+            </w:r>
+            <w:r>
+              <w:rPr>
+                <w:noProof/>
+                <w:webHidden/>
+              </w:rPr>
+              <w:instrText xml:space="preserve"> PAGEREF _Toc130214865 \h </w:instrText>
+            </w:r>
+            <w:r>
+              <w:rPr>
+                <w:noProof/>
+                <w:webHidden/>
+              </w:rPr>
+            </w:r>
+            <w:r>
+              <w:rPr>
+                <w:noProof/>
+                <w:webHidden/>
+              </w:rPr>
+              <w:fldChar w:fldCharType="separate"/>
+            </w:r>
+            <w:r>
+              <w:rPr>
+                <w:noProof/>
+                <w:webHidden/>
+              </w:rPr>
+              <w:t>21</w:t>
             </w:r>
             <w:r>
               <w:rPr>
@@ -2732,7 +2920,7 @@
           <w:szCs w:val="36"/>
         </w:rPr>
       </w:pPr>
-      <w:bookmarkStart w:id="0" w:name="_Toc130201929"/>
+      <w:bookmarkStart w:id="0" w:name="_Toc130214839"/>
       <w:r>
         <w:rPr>
           <w:rFonts w:asciiTheme="minorHAnsi" w:hAnsiTheme="minorHAnsi" w:cstheme="minorHAnsi"/>
@@ -2773,7 +2961,7 @@
           <w:w w:val="126"/>
         </w:rPr>
       </w:pPr>
-      <w:bookmarkStart w:id="1" w:name="_Toc130201930"/>
+      <w:bookmarkStart w:id="1" w:name="_Toc130214840"/>
       <w:r>
         <w:rPr>
           <w:rFonts w:asciiTheme="minorHAnsi" w:hAnsiTheme="minorHAnsi" w:cstheme="minorHAnsi"/>
@@ -2878,7 +3066,7 @@
           <w:w w:val="126"/>
         </w:rPr>
       </w:pPr>
-      <w:bookmarkStart w:id="2" w:name="_Toc130201931"/>
+      <w:bookmarkStart w:id="2" w:name="_Toc130214841"/>
       <w:r>
         <w:rPr>
           <w:rFonts w:asciiTheme="minorHAnsi" w:hAnsiTheme="minorHAnsi" w:cstheme="minorHAnsi"/>
@@ -3070,7 +3258,7 @@
           <w:w w:val="120"/>
         </w:rPr>
       </w:pPr>
-      <w:bookmarkStart w:id="3" w:name="_Toc130201932"/>
+      <w:bookmarkStart w:id="3" w:name="_Toc130214842"/>
       <w:r>
         <w:rPr>
           <w:rFonts w:asciiTheme="minorHAnsi" w:hAnsiTheme="minorHAnsi" w:cstheme="minorHAnsi"/>
@@ -3602,7 +3790,7 @@
           <w:w w:val="120"/>
         </w:rPr>
       </w:pPr>
-      <w:bookmarkStart w:id="4" w:name="_Toc130201933"/>
+      <w:bookmarkStart w:id="4" w:name="_Toc130214843"/>
       <w:r>
         <w:rPr>
           <w:rFonts w:asciiTheme="minorHAnsi" w:hAnsiTheme="minorHAnsi" w:cstheme="minorHAnsi"/>
@@ -3872,7 +4060,7 @@
           <w:w w:val="120"/>
         </w:rPr>
       </w:pPr>
-      <w:bookmarkStart w:id="5" w:name="_Toc130201934"/>
+      <w:bookmarkStart w:id="5" w:name="_Toc130214844"/>
       <w:r>
         <w:rPr>
           <w:rFonts w:asciiTheme="minorHAnsi" w:hAnsiTheme="minorHAnsi" w:cstheme="minorHAnsi"/>
@@ -3964,7 +4152,7 @@
           <w:szCs w:val="36"/>
         </w:rPr>
       </w:pPr>
-      <w:bookmarkStart w:id="6" w:name="_Toc130201935"/>
+      <w:bookmarkStart w:id="6" w:name="_Toc130214845"/>
       <w:r>
         <w:rPr>
           <w:rFonts w:asciiTheme="minorHAnsi" w:hAnsiTheme="minorHAnsi" w:cstheme="minorHAnsi"/>
@@ -4012,7 +4200,7 @@
           <w:rFonts w:asciiTheme="minorHAnsi" w:hAnsiTheme="minorHAnsi" w:cstheme="minorHAnsi"/>
         </w:rPr>
       </w:pPr>
-      <w:bookmarkStart w:id="7" w:name="_Toc130201936"/>
+      <w:bookmarkStart w:id="7" w:name="_Toc130214846"/>
       <w:r>
         <w:rPr>
           <w:rFonts w:asciiTheme="minorHAnsi" w:hAnsiTheme="minorHAnsi" w:cstheme="minorHAnsi"/>
@@ -4113,7 +4301,7 @@
           <w:rFonts w:asciiTheme="minorHAnsi" w:hAnsiTheme="minorHAnsi" w:cstheme="minorHAnsi"/>
         </w:rPr>
       </w:pPr>
-      <w:bookmarkStart w:id="8" w:name="_Toc130201937"/>
+      <w:bookmarkStart w:id="8" w:name="_Toc130214847"/>
       <w:r>
         <w:rPr>
           <w:rFonts w:asciiTheme="minorHAnsi" w:hAnsiTheme="minorHAnsi" w:cstheme="minorHAnsi"/>
@@ -4325,7 +4513,7 @@
           <w:w w:val="120"/>
         </w:rPr>
       </w:pPr>
-      <w:bookmarkStart w:id="9" w:name="_Toc130201938"/>
+      <w:bookmarkStart w:id="9" w:name="_Toc130214848"/>
       <w:r>
         <w:rPr>
           <w:rFonts w:asciiTheme="minorHAnsi" w:hAnsiTheme="minorHAnsi" w:cstheme="minorHAnsi"/>
@@ -4595,7 +4783,7 @@
           <w:rFonts w:asciiTheme="minorHAnsi" w:hAnsiTheme="minorHAnsi" w:cstheme="minorHAnsi"/>
         </w:rPr>
       </w:pPr>
-      <w:bookmarkStart w:id="10" w:name="_Toc130201939"/>
+      <w:bookmarkStart w:id="10" w:name="_Toc130214849"/>
       <w:r>
         <w:rPr>
           <w:rFonts w:asciiTheme="minorHAnsi" w:hAnsiTheme="minorHAnsi" w:cstheme="minorHAnsi"/>
@@ -4819,7 +5007,7 @@
           <w:rFonts w:asciiTheme="minorHAnsi" w:hAnsiTheme="minorHAnsi" w:cstheme="minorHAnsi"/>
         </w:rPr>
       </w:pPr>
-      <w:bookmarkStart w:id="11" w:name="_Toc130201940"/>
+      <w:bookmarkStart w:id="11" w:name="_Toc130214850"/>
       <w:r>
         <w:rPr>
           <w:rFonts w:asciiTheme="minorHAnsi" w:hAnsiTheme="minorHAnsi" w:cstheme="minorHAnsi"/>
@@ -5079,7 +5267,7 @@
           <w:rFonts w:asciiTheme="minorHAnsi" w:hAnsiTheme="minorHAnsi" w:cstheme="minorHAnsi"/>
         </w:rPr>
       </w:pPr>
-      <w:bookmarkStart w:id="12" w:name="_Toc130201941"/>
+      <w:bookmarkStart w:id="12" w:name="_Toc130214851"/>
       <w:r>
         <w:rPr>
           <w:rFonts w:asciiTheme="minorHAnsi" w:hAnsiTheme="minorHAnsi" w:cstheme="minorHAnsi"/>
@@ -5479,7 +5667,7 @@
           <w:szCs w:val="36"/>
         </w:rPr>
       </w:pPr>
-      <w:bookmarkStart w:id="13" w:name="_Toc130201942"/>
+      <w:bookmarkStart w:id="13" w:name="_Toc130214852"/>
       <w:r>
         <w:rPr>
           <w:rFonts w:asciiTheme="minorHAnsi" w:hAnsiTheme="minorHAnsi" w:cstheme="minorHAnsi"/>
@@ -5529,7 +5717,7 @@
           <w:rFonts w:asciiTheme="minorHAnsi" w:hAnsiTheme="minorHAnsi" w:cstheme="minorHAnsi"/>
         </w:rPr>
       </w:pPr>
-      <w:bookmarkStart w:id="14" w:name="_Toc130201943"/>
+      <w:bookmarkStart w:id="14" w:name="_Toc130214853"/>
       <w:r>
         <w:rPr>
           <w:rFonts w:asciiTheme="minorHAnsi" w:hAnsiTheme="minorHAnsi" w:cstheme="minorHAnsi"/>
@@ -5672,7 +5860,7 @@
           <w:rFonts w:asciiTheme="minorHAnsi" w:hAnsiTheme="minorHAnsi" w:cstheme="minorHAnsi"/>
         </w:rPr>
       </w:pPr>
-      <w:bookmarkStart w:id="15" w:name="_Toc130201944"/>
+      <w:bookmarkStart w:id="15" w:name="_Toc130214854"/>
       <w:r>
         <w:rPr>
           <w:rFonts w:asciiTheme="minorHAnsi" w:hAnsiTheme="minorHAnsi" w:cstheme="minorHAnsi"/>
@@ -5876,7 +6064,7 @@
           <w:w w:val="121"/>
         </w:rPr>
       </w:pPr>
-      <w:bookmarkStart w:id="16" w:name="_Toc130201945"/>
+      <w:bookmarkStart w:id="16" w:name="_Toc130214855"/>
       <w:r>
         <w:rPr>
           <w:rFonts w:asciiTheme="minorHAnsi" w:hAnsiTheme="minorHAnsi" w:cstheme="minorHAnsi"/>
@@ -6025,7 +6213,7 @@
           <w:w w:val="121"/>
         </w:rPr>
       </w:pPr>
-      <w:bookmarkStart w:id="17" w:name="_Toc130201946"/>
+      <w:bookmarkStart w:id="17" w:name="_Toc130214856"/>
       <w:r>
         <w:rPr>
           <w:rFonts w:asciiTheme="minorHAnsi" w:hAnsiTheme="minorHAnsi" w:cstheme="minorHAnsi"/>
@@ -6143,7 +6331,7 @@
           <w:w w:val="121"/>
         </w:rPr>
       </w:pPr>
-      <w:bookmarkStart w:id="18" w:name="_Toc130201947"/>
+      <w:bookmarkStart w:id="18" w:name="_Toc130214857"/>
       <w:r>
         <w:rPr>
           <w:rFonts w:asciiTheme="minorHAnsi" w:hAnsiTheme="minorHAnsi" w:cstheme="minorHAnsi"/>
@@ -6419,7 +6607,7 @@
           <w:w w:val="121"/>
         </w:rPr>
       </w:pPr>
-      <w:bookmarkStart w:id="19" w:name="_Toc130201948"/>
+      <w:bookmarkStart w:id="19" w:name="_Toc130214858"/>
       <w:r>
         <w:rPr>
           <w:rFonts w:asciiTheme="minorHAnsi" w:hAnsiTheme="minorHAnsi" w:cstheme="minorHAnsi"/>
@@ -6617,7 +6805,7 @@
           <w:w w:val="121"/>
         </w:rPr>
       </w:pPr>
-      <w:bookmarkStart w:id="20" w:name="_Toc130201949"/>
+      <w:bookmarkStart w:id="20" w:name="_Toc130214859"/>
       <w:r>
         <w:rPr>
           <w:rFonts w:asciiTheme="minorHAnsi" w:hAnsiTheme="minorHAnsi" w:cstheme="minorHAnsi"/>
@@ -6699,7 +6887,7 @@
           <w:w w:val="121"/>
         </w:rPr>
       </w:pPr>
-      <w:bookmarkStart w:id="21" w:name="_Toc130201950"/>
+      <w:bookmarkStart w:id="21" w:name="_Toc130214860"/>
       <w:r>
         <w:rPr>
           <w:rFonts w:asciiTheme="minorHAnsi" w:hAnsiTheme="minorHAnsi" w:cstheme="minorHAnsi"/>
@@ -14170,7 +14358,6 @@
           <w:lang w:eastAsia="en-US"/>
         </w:rPr>
       </w:pPr>
-      <w:bookmarkStart w:id="22" w:name="_Toc130201951"/>
       <w:r>
         <w:rPr>
           <w:rFonts w:asciiTheme="minorHAnsi" w:hAnsiTheme="minorHAnsi" w:cstheme="minorHAnsi"/>
@@ -14178,6 +14365,15 @@
         </w:rPr>
         <w:br w:type="page"/>
       </w:r>
+    </w:p>
+    <w:p>
+      <w:pPr>
+        <w:pStyle w:val="Ttulo2"/>
+        <w:rPr>
+          <w:rFonts w:asciiTheme="minorHAnsi" w:hAnsiTheme="minorHAnsi" w:cstheme="minorHAnsi"/>
+          <w:w w:val="121"/>
+        </w:rPr>
+      </w:pPr>
     </w:p>
     <w:p>
       <w:pPr>
@@ -14191,19 +14387,20 @@
           <w:w w:val="121"/>
         </w:rPr>
       </w:pPr>
+      <w:bookmarkStart w:id="22" w:name="_Toc130214861"/>
       <w:r>
         <w:rPr>
           <w:rFonts w:asciiTheme="minorHAnsi" w:hAnsiTheme="minorHAnsi" w:cstheme="minorHAnsi"/>
           <w:w w:val="121"/>
         </w:rPr>
-        <w:lastRenderedPageBreak/>
-        <w:t>Diagrama de Clases</w:t>
+        <w:t>Diagrama de Secuencias</w:t>
       </w:r>
       <w:bookmarkEnd w:id="22"/>
     </w:p>
     <w:p>
       <w:pPr>
         <w:pStyle w:val="Ttulo2"/>
+        <w:ind w:firstLine="0"/>
         <w:rPr>
           <w:rFonts w:asciiTheme="minorHAnsi" w:hAnsiTheme="minorHAnsi" w:cstheme="minorHAnsi"/>
           <w:w w:val="121"/>
@@ -14213,6 +14410,253 @@
     <w:p>
       <w:pPr>
         <w:pStyle w:val="Ttulo2"/>
+        <w:ind w:firstLine="0"/>
+        <w:rPr>
+          <w:rFonts w:asciiTheme="minorHAnsi" w:hAnsiTheme="minorHAnsi" w:cstheme="minorHAnsi"/>
+          <w:w w:val="121"/>
+        </w:rPr>
+      </w:pPr>
+      <w:bookmarkStart w:id="23" w:name="_Toc130214862"/>
+      <w:r>
+        <w:rPr>
+          <w:rFonts w:asciiTheme="minorHAnsi" w:hAnsiTheme="minorHAnsi" w:cstheme="minorHAnsi"/>
+          <w:noProof/>
+          <w:w w:val="121"/>
+        </w:rPr>
+        <w:drawing>
+          <wp:anchor distT="0" distB="0" distL="114300" distR="114300" simplePos="0" relativeHeight="251658240" behindDoc="1" locked="0" layoutInCell="1" allowOverlap="1" wp14:anchorId="2F526E01" wp14:editId="0C9E1CB6">
+            <wp:simplePos x="0" y="0"/>
+            <wp:positionH relativeFrom="margin">
+              <wp:align>center</wp:align>
+            </wp:positionH>
+            <wp:positionV relativeFrom="paragraph">
+              <wp:posOffset>106680</wp:posOffset>
+            </wp:positionV>
+            <wp:extent cx="3267075" cy="3498215"/>
+            <wp:effectExtent l="0" t="0" r="9525" b="6985"/>
+            <wp:wrapTight wrapText="bothSides">
+              <wp:wrapPolygon edited="0">
+                <wp:start x="0" y="0"/>
+                <wp:lineTo x="0" y="21526"/>
+                <wp:lineTo x="21537" y="21526"/>
+                <wp:lineTo x="21537" y="0"/>
+                <wp:lineTo x="0" y="0"/>
+              </wp:wrapPolygon>
+            </wp:wrapTight>
+            <wp:docPr id="12" name="Imagen 12"/>
+            <wp:cNvGraphicFramePr>
+              <a:graphicFrameLocks xmlns:a="http://schemas.openxmlformats.org/drawingml/2006/main" noChangeAspect="1"/>
+            </wp:cNvGraphicFramePr>
+            <a:graphic xmlns:a="http://schemas.openxmlformats.org/drawingml/2006/main">
+              <a:graphicData uri="http://schemas.openxmlformats.org/drawingml/2006/picture">
+                <pic:pic xmlns:pic="http://schemas.openxmlformats.org/drawingml/2006/picture">
+                  <pic:nvPicPr>
+                    <pic:cNvPr id="0" name="Picture 3"/>
+                    <pic:cNvPicPr>
+                      <a:picLocks noChangeAspect="1" noChangeArrowheads="1"/>
+                    </pic:cNvPicPr>
+                  </pic:nvPicPr>
+                  <pic:blipFill>
+                    <a:blip r:embed="rId14">
+                      <a:extLst>
+                        <a:ext uri="{28A0092B-C50C-407E-A947-70E740481C1C}">
+                          <a14:useLocalDpi xmlns:a14="http://schemas.microsoft.com/office/drawing/2010/main" val="0"/>
+                        </a:ext>
+                      </a:extLst>
+                    </a:blip>
+                    <a:srcRect/>
+                    <a:stretch>
+                      <a:fillRect/>
+                    </a:stretch>
+                  </pic:blipFill>
+                  <pic:spPr bwMode="auto">
+                    <a:xfrm>
+                      <a:off x="0" y="0"/>
+                      <a:ext cx="3267075" cy="3498215"/>
+                    </a:xfrm>
+                    <a:prstGeom prst="rect">
+                      <a:avLst/>
+                    </a:prstGeom>
+                    <a:noFill/>
+                  </pic:spPr>
+                </pic:pic>
+              </a:graphicData>
+            </a:graphic>
+            <wp14:sizeRelH relativeFrom="margin">
+              <wp14:pctWidth>0</wp14:pctWidth>
+            </wp14:sizeRelH>
+            <wp14:sizeRelV relativeFrom="margin">
+              <wp14:pctHeight>0</wp14:pctHeight>
+            </wp14:sizeRelV>
+          </wp:anchor>
+        </w:drawing>
+      </w:r>
+      <w:bookmarkEnd w:id="23"/>
+    </w:p>
+    <w:p>
+      <w:pPr>
+        <w:pStyle w:val="Ttulo2"/>
+        <w:ind w:firstLine="0"/>
+        <w:rPr>
+          <w:rFonts w:asciiTheme="minorHAnsi" w:hAnsiTheme="minorHAnsi" w:cstheme="minorHAnsi"/>
+          <w:w w:val="121"/>
+        </w:rPr>
+      </w:pPr>
+    </w:p>
+    <w:p>
+      <w:pPr>
+        <w:pStyle w:val="Ttulo2"/>
+        <w:ind w:firstLine="0"/>
+        <w:rPr>
+          <w:rFonts w:asciiTheme="minorHAnsi" w:hAnsiTheme="minorHAnsi" w:cstheme="minorHAnsi"/>
+          <w:w w:val="121"/>
+        </w:rPr>
+      </w:pPr>
+    </w:p>
+    <w:p>
+      <w:pPr>
+        <w:pStyle w:val="Ttulo2"/>
+        <w:ind w:firstLine="0"/>
+        <w:rPr>
+          <w:rFonts w:asciiTheme="minorHAnsi" w:hAnsiTheme="minorHAnsi" w:cstheme="minorHAnsi"/>
+          <w:w w:val="121"/>
+        </w:rPr>
+      </w:pPr>
+    </w:p>
+    <w:p>
+      <w:pPr>
+        <w:pStyle w:val="Ttulo2"/>
+        <w:ind w:firstLine="0"/>
+        <w:rPr>
+          <w:rFonts w:asciiTheme="minorHAnsi" w:hAnsiTheme="minorHAnsi" w:cstheme="minorHAnsi"/>
+          <w:w w:val="121"/>
+        </w:rPr>
+      </w:pPr>
+    </w:p>
+    <w:p>
+      <w:pPr>
+        <w:pStyle w:val="Ttulo2"/>
+        <w:ind w:firstLine="0"/>
+        <w:rPr>
+          <w:rFonts w:asciiTheme="minorHAnsi" w:hAnsiTheme="minorHAnsi" w:cstheme="minorHAnsi"/>
+          <w:w w:val="121"/>
+        </w:rPr>
+      </w:pPr>
+    </w:p>
+    <w:p>
+      <w:pPr>
+        <w:pStyle w:val="Ttulo2"/>
+        <w:ind w:firstLine="0"/>
+        <w:rPr>
+          <w:rFonts w:asciiTheme="minorHAnsi" w:hAnsiTheme="minorHAnsi" w:cstheme="minorHAnsi"/>
+          <w:w w:val="121"/>
+        </w:rPr>
+      </w:pPr>
+    </w:p>
+    <w:p>
+      <w:pPr>
+        <w:pStyle w:val="Ttulo2"/>
+        <w:ind w:firstLine="0"/>
+        <w:rPr>
+          <w:rFonts w:asciiTheme="minorHAnsi" w:hAnsiTheme="minorHAnsi" w:cstheme="minorHAnsi"/>
+          <w:w w:val="121"/>
+        </w:rPr>
+      </w:pPr>
+    </w:p>
+    <w:p>
+      <w:pPr>
+        <w:pStyle w:val="Ttulo2"/>
+        <w:ind w:firstLine="0"/>
+        <w:rPr>
+          <w:rFonts w:asciiTheme="minorHAnsi" w:hAnsiTheme="minorHAnsi" w:cstheme="minorHAnsi"/>
+          <w:w w:val="121"/>
+        </w:rPr>
+      </w:pPr>
+    </w:p>
+    <w:p>
+      <w:pPr>
+        <w:pStyle w:val="Ttulo2"/>
+        <w:ind w:firstLine="0"/>
+        <w:rPr>
+          <w:rFonts w:asciiTheme="minorHAnsi" w:hAnsiTheme="minorHAnsi" w:cstheme="minorHAnsi"/>
+          <w:w w:val="121"/>
+        </w:rPr>
+      </w:pPr>
+    </w:p>
+    <w:p>
+      <w:pPr>
+        <w:pStyle w:val="Ttulo2"/>
+        <w:ind w:firstLine="0"/>
+        <w:rPr>
+          <w:rFonts w:asciiTheme="minorHAnsi" w:hAnsiTheme="minorHAnsi" w:cstheme="minorHAnsi"/>
+          <w:w w:val="121"/>
+        </w:rPr>
+      </w:pPr>
+    </w:p>
+    <w:p>
+      <w:pPr>
+        <w:pStyle w:val="Ttulo2"/>
+        <w:ind w:firstLine="0"/>
+        <w:rPr>
+          <w:rFonts w:asciiTheme="minorHAnsi" w:hAnsiTheme="minorHAnsi" w:cstheme="minorHAnsi"/>
+          <w:w w:val="121"/>
+        </w:rPr>
+      </w:pPr>
+    </w:p>
+    <w:p>
+      <w:pPr>
+        <w:pStyle w:val="Ttulo2"/>
+        <w:ind w:firstLine="0"/>
+        <w:rPr>
+          <w:rFonts w:asciiTheme="minorHAnsi" w:hAnsiTheme="minorHAnsi" w:cstheme="minorHAnsi"/>
+          <w:w w:val="121"/>
+        </w:rPr>
+      </w:pPr>
+    </w:p>
+    <w:p>
+      <w:pPr>
+        <w:pStyle w:val="Ttulo2"/>
+        <w:ind w:firstLine="0"/>
+        <w:rPr>
+          <w:rFonts w:asciiTheme="minorHAnsi" w:hAnsiTheme="minorHAnsi" w:cstheme="minorHAnsi"/>
+          <w:w w:val="121"/>
+        </w:rPr>
+      </w:pPr>
+    </w:p>
+    <w:p>
+      <w:pPr>
+        <w:pStyle w:val="Ttulo2"/>
+        <w:ind w:firstLine="0"/>
+        <w:rPr>
+          <w:rFonts w:asciiTheme="minorHAnsi" w:hAnsiTheme="minorHAnsi" w:cstheme="minorHAnsi"/>
+          <w:w w:val="121"/>
+        </w:rPr>
+      </w:pPr>
+    </w:p>
+    <w:p>
+      <w:pPr>
+        <w:pStyle w:val="Ttulo2"/>
+        <w:ind w:firstLine="0"/>
+        <w:rPr>
+          <w:rFonts w:asciiTheme="minorHAnsi" w:hAnsiTheme="minorHAnsi" w:cstheme="minorHAnsi"/>
+          <w:w w:val="121"/>
+        </w:rPr>
+      </w:pPr>
+    </w:p>
+    <w:p>
+      <w:pPr>
+        <w:pStyle w:val="Ttulo2"/>
+        <w:ind w:firstLine="0"/>
+        <w:rPr>
+          <w:rFonts w:asciiTheme="minorHAnsi" w:hAnsiTheme="minorHAnsi" w:cstheme="minorHAnsi"/>
+          <w:w w:val="121"/>
+        </w:rPr>
+      </w:pPr>
+    </w:p>
+    <w:p>
+      <w:pPr>
+        <w:pStyle w:val="Ttulo2"/>
+        <w:ind w:firstLine="0"/>
         <w:rPr>
           <w:rFonts w:asciiTheme="minorHAnsi" w:hAnsiTheme="minorHAnsi" w:cstheme="minorHAnsi"/>
           <w:w w:val="121"/>
@@ -14231,15 +14675,349 @@
           <w:w w:val="121"/>
         </w:rPr>
       </w:pPr>
-      <w:bookmarkStart w:id="23" w:name="_Toc130201952"/>
+      <w:bookmarkStart w:id="24" w:name="_Toc130214863"/>
       <w:r>
         <w:rPr>
           <w:rFonts w:asciiTheme="minorHAnsi" w:hAnsiTheme="minorHAnsi" w:cstheme="minorHAnsi"/>
           <w:w w:val="121"/>
         </w:rPr>
-        <w:t>Diagrama de Secuencias</w:t>
-      </w:r>
-      <w:bookmarkEnd w:id="23"/>
+        <w:t>Diagrama de Clases</w:t>
+      </w:r>
+      <w:bookmarkEnd w:id="24"/>
+    </w:p>
+    <w:p>
+      <w:pPr>
+        <w:pStyle w:val="Ttulo2"/>
+        <w:ind w:left="0" w:firstLine="0"/>
+        <w:rPr>
+          <w:rFonts w:asciiTheme="minorHAnsi" w:hAnsiTheme="minorHAnsi" w:cstheme="minorHAnsi"/>
+          <w:w w:val="121"/>
+        </w:rPr>
+      </w:pPr>
+    </w:p>
+    <w:p>
+      <w:pPr>
+        <w:pStyle w:val="Ttulo2"/>
+        <w:ind w:left="0" w:firstLine="0"/>
+        <w:rPr>
+          <w:rFonts w:asciiTheme="minorHAnsi" w:hAnsiTheme="minorHAnsi" w:cstheme="minorHAnsi"/>
+          <w:w w:val="121"/>
+        </w:rPr>
+      </w:pPr>
+    </w:p>
+    <w:p>
+      <w:pPr>
+        <w:pStyle w:val="Ttulo2"/>
+        <w:ind w:left="0" w:firstLine="0"/>
+        <w:rPr>
+          <w:rFonts w:asciiTheme="minorHAnsi" w:hAnsiTheme="minorHAnsi" w:cstheme="minorHAnsi"/>
+          <w:w w:val="121"/>
+        </w:rPr>
+      </w:pPr>
+    </w:p>
+    <w:p>
+      <w:pPr>
+        <w:pStyle w:val="Ttulo2"/>
+        <w:numPr>
+          <w:ilvl w:val="1"/>
+          <w:numId w:val="2"/>
+        </w:numPr>
+        <w:rPr>
+          <w:rFonts w:asciiTheme="minorHAnsi" w:hAnsiTheme="minorHAnsi" w:cstheme="minorHAnsi"/>
+          <w:w w:val="121"/>
+        </w:rPr>
+      </w:pPr>
+      <w:bookmarkStart w:id="25" w:name="_Toc130214864"/>
+      <w:r>
+        <w:rPr>
+          <w:rFonts w:asciiTheme="minorHAnsi" w:hAnsiTheme="minorHAnsi" w:cstheme="minorHAnsi"/>
+          <w:w w:val="121"/>
+        </w:rPr>
+        <w:t>Modelo de estados para el objeto “presupuesto”</w:t>
+      </w:r>
+      <w:bookmarkEnd w:id="25"/>
+    </w:p>
+    <w:p>
+      <w:pPr>
+        <w:pStyle w:val="Prrafodelista"/>
+        <w:rPr>
+          <w:rFonts w:asciiTheme="minorHAnsi" w:hAnsiTheme="minorHAnsi" w:cstheme="minorHAnsi"/>
+          <w:w w:val="121"/>
+        </w:rPr>
+      </w:pPr>
+    </w:p>
+    <w:p>
+      <w:pPr>
+        <w:pStyle w:val="Prrafodelista"/>
+        <w:rPr>
+          <w:rFonts w:asciiTheme="minorHAnsi" w:hAnsiTheme="minorHAnsi" w:cstheme="minorHAnsi"/>
+          <w:w w:val="121"/>
+        </w:rPr>
+      </w:pPr>
+      <w:r>
+        <w:rPr>
+          <w:rFonts w:asciiTheme="minorHAnsi" w:hAnsiTheme="minorHAnsi" w:cstheme="minorHAnsi"/>
+          <w:noProof/>
+          <w:w w:val="121"/>
+        </w:rPr>
+        <w:drawing>
+          <wp:anchor distT="0" distB="0" distL="114300" distR="114300" simplePos="0" relativeHeight="251659264" behindDoc="1" locked="0" layoutInCell="1" allowOverlap="1" wp14:anchorId="33555CBF" wp14:editId="3D812864">
+            <wp:simplePos x="0" y="0"/>
+            <wp:positionH relativeFrom="margin">
+              <wp:align>center</wp:align>
+            </wp:positionH>
+            <wp:positionV relativeFrom="paragraph">
+              <wp:posOffset>13970</wp:posOffset>
+            </wp:positionV>
+            <wp:extent cx="3448050" cy="2860675"/>
+            <wp:effectExtent l="0" t="0" r="0" b="0"/>
+            <wp:wrapTight wrapText="bothSides">
+              <wp:wrapPolygon edited="0">
+                <wp:start x="0" y="0"/>
+                <wp:lineTo x="0" y="21432"/>
+                <wp:lineTo x="21481" y="21432"/>
+                <wp:lineTo x="21481" y="0"/>
+                <wp:lineTo x="0" y="0"/>
+              </wp:wrapPolygon>
+            </wp:wrapTight>
+            <wp:docPr id="13" name="Imagen 13"/>
+            <wp:cNvGraphicFramePr>
+              <a:graphicFrameLocks xmlns:a="http://schemas.openxmlformats.org/drawingml/2006/main" noChangeAspect="1"/>
+            </wp:cNvGraphicFramePr>
+            <a:graphic xmlns:a="http://schemas.openxmlformats.org/drawingml/2006/main">
+              <a:graphicData uri="http://schemas.openxmlformats.org/drawingml/2006/picture">
+                <pic:pic xmlns:pic="http://schemas.openxmlformats.org/drawingml/2006/picture">
+                  <pic:nvPicPr>
+                    <pic:cNvPr id="0" name="Picture 4"/>
+                    <pic:cNvPicPr>
+                      <a:picLocks noChangeAspect="1" noChangeArrowheads="1"/>
+                    </pic:cNvPicPr>
+                  </pic:nvPicPr>
+                  <pic:blipFill>
+                    <a:blip r:embed="rId15">
+                      <a:extLst>
+                        <a:ext uri="{28A0092B-C50C-407E-A947-70E740481C1C}">
+                          <a14:useLocalDpi xmlns:a14="http://schemas.microsoft.com/office/drawing/2010/main" val="0"/>
+                        </a:ext>
+                      </a:extLst>
+                    </a:blip>
+                    <a:srcRect/>
+                    <a:stretch>
+                      <a:fillRect/>
+                    </a:stretch>
+                  </pic:blipFill>
+                  <pic:spPr bwMode="auto">
+                    <a:xfrm>
+                      <a:off x="0" y="0"/>
+                      <a:ext cx="3448050" cy="2860675"/>
+                    </a:xfrm>
+                    <a:prstGeom prst="rect">
+                      <a:avLst/>
+                    </a:prstGeom>
+                    <a:noFill/>
+                  </pic:spPr>
+                </pic:pic>
+              </a:graphicData>
+            </a:graphic>
+            <wp14:sizeRelH relativeFrom="margin">
+              <wp14:pctWidth>0</wp14:pctWidth>
+            </wp14:sizeRelH>
+            <wp14:sizeRelV relativeFrom="margin">
+              <wp14:pctHeight>0</wp14:pctHeight>
+            </wp14:sizeRelV>
+          </wp:anchor>
+        </w:drawing>
+      </w:r>
+    </w:p>
+    <w:p>
+      <w:pPr>
+        <w:pStyle w:val="Ttulo2"/>
+        <w:ind w:firstLine="0"/>
+        <w:rPr>
+          <w:rFonts w:asciiTheme="minorHAnsi" w:hAnsiTheme="minorHAnsi" w:cstheme="minorHAnsi"/>
+          <w:w w:val="121"/>
+        </w:rPr>
+      </w:pPr>
+    </w:p>
+    <w:p>
+      <w:pPr>
+        <w:pStyle w:val="Ttulo2"/>
+        <w:ind w:firstLine="0"/>
+        <w:rPr>
+          <w:rFonts w:asciiTheme="minorHAnsi" w:hAnsiTheme="minorHAnsi" w:cstheme="minorHAnsi"/>
+          <w:w w:val="121"/>
+        </w:rPr>
+      </w:pPr>
+    </w:p>
+    <w:p>
+      <w:pPr>
+        <w:pStyle w:val="Ttulo2"/>
+        <w:ind w:firstLine="0"/>
+        <w:rPr>
+          <w:rFonts w:asciiTheme="minorHAnsi" w:hAnsiTheme="minorHAnsi" w:cstheme="minorHAnsi"/>
+          <w:w w:val="121"/>
+        </w:rPr>
+      </w:pPr>
+    </w:p>
+    <w:p>
+      <w:pPr>
+        <w:pStyle w:val="Ttulo2"/>
+        <w:ind w:firstLine="0"/>
+        <w:rPr>
+          <w:rFonts w:asciiTheme="minorHAnsi" w:hAnsiTheme="minorHAnsi" w:cstheme="minorHAnsi"/>
+          <w:w w:val="121"/>
+        </w:rPr>
+      </w:pPr>
+    </w:p>
+    <w:p>
+      <w:pPr>
+        <w:pStyle w:val="Ttulo2"/>
+        <w:ind w:firstLine="0"/>
+        <w:rPr>
+          <w:rFonts w:asciiTheme="minorHAnsi" w:hAnsiTheme="minorHAnsi" w:cstheme="minorHAnsi"/>
+          <w:w w:val="121"/>
+        </w:rPr>
+      </w:pPr>
+    </w:p>
+    <w:p>
+      <w:pPr>
+        <w:pStyle w:val="Ttulo2"/>
+        <w:ind w:firstLine="0"/>
+        <w:rPr>
+          <w:rFonts w:asciiTheme="minorHAnsi" w:hAnsiTheme="minorHAnsi" w:cstheme="minorHAnsi"/>
+          <w:w w:val="121"/>
+        </w:rPr>
+      </w:pPr>
+    </w:p>
+    <w:p>
+      <w:pPr>
+        <w:pStyle w:val="Ttulo2"/>
+        <w:ind w:firstLine="0"/>
+        <w:rPr>
+          <w:rFonts w:asciiTheme="minorHAnsi" w:hAnsiTheme="minorHAnsi" w:cstheme="minorHAnsi"/>
+          <w:w w:val="121"/>
+        </w:rPr>
+      </w:pPr>
+    </w:p>
+    <w:p>
+      <w:pPr>
+        <w:pStyle w:val="Ttulo2"/>
+        <w:ind w:firstLine="0"/>
+        <w:rPr>
+          <w:rFonts w:asciiTheme="minorHAnsi" w:hAnsiTheme="minorHAnsi" w:cstheme="minorHAnsi"/>
+          <w:w w:val="121"/>
+        </w:rPr>
+      </w:pPr>
+    </w:p>
+    <w:p>
+      <w:pPr>
+        <w:pStyle w:val="Ttulo2"/>
+        <w:ind w:firstLine="0"/>
+        <w:rPr>
+          <w:rFonts w:asciiTheme="minorHAnsi" w:hAnsiTheme="minorHAnsi" w:cstheme="minorHAnsi"/>
+          <w:w w:val="121"/>
+        </w:rPr>
+      </w:pPr>
+    </w:p>
+    <w:p>
+      <w:pPr>
+        <w:pStyle w:val="Ttulo2"/>
+        <w:ind w:firstLine="0"/>
+        <w:rPr>
+          <w:rFonts w:asciiTheme="minorHAnsi" w:hAnsiTheme="minorHAnsi" w:cstheme="minorHAnsi"/>
+          <w:w w:val="121"/>
+        </w:rPr>
+      </w:pPr>
+    </w:p>
+    <w:p>
+      <w:pPr>
+        <w:pStyle w:val="Ttulo2"/>
+        <w:ind w:firstLine="0"/>
+        <w:rPr>
+          <w:rFonts w:asciiTheme="minorHAnsi" w:hAnsiTheme="minorHAnsi" w:cstheme="minorHAnsi"/>
+          <w:w w:val="121"/>
+        </w:rPr>
+      </w:pPr>
+    </w:p>
+    <w:p>
+      <w:pPr>
+        <w:pStyle w:val="Ttulo2"/>
+        <w:ind w:firstLine="0"/>
+        <w:rPr>
+          <w:rFonts w:asciiTheme="minorHAnsi" w:hAnsiTheme="minorHAnsi" w:cstheme="minorHAnsi"/>
+          <w:w w:val="121"/>
+        </w:rPr>
+      </w:pPr>
+    </w:p>
+    <w:p>
+      <w:pPr>
+        <w:pStyle w:val="Ttulo2"/>
+        <w:ind w:left="0" w:firstLine="0"/>
+        <w:rPr>
+          <w:rFonts w:asciiTheme="minorHAnsi" w:hAnsiTheme="minorHAnsi" w:cstheme="minorHAnsi"/>
+          <w:w w:val="121"/>
+        </w:rPr>
+      </w:pPr>
+    </w:p>
+    <w:p>
+      <w:pPr>
+        <w:pStyle w:val="Ttulo2"/>
+        <w:numPr>
+          <w:ilvl w:val="1"/>
+          <w:numId w:val="2"/>
+        </w:numPr>
+        <w:rPr>
+          <w:rFonts w:asciiTheme="minorHAnsi" w:hAnsiTheme="minorHAnsi" w:cstheme="minorHAnsi"/>
+          <w:w w:val="121"/>
+        </w:rPr>
+      </w:pPr>
+      <w:bookmarkStart w:id="26" w:name="_Toc130214865"/>
+      <w:r>
+        <w:rPr>
+          <w:rFonts w:asciiTheme="minorHAnsi" w:hAnsiTheme="minorHAnsi" w:cstheme="minorHAnsi"/>
+          <w:w w:val="121"/>
+        </w:rPr>
+        <w:lastRenderedPageBreak/>
+        <w:t>Conclusiones</w:t>
+      </w:r>
+      <w:bookmarkEnd w:id="26"/>
+    </w:p>
+    <w:p>
+      <w:pPr>
+        <w:pStyle w:val="Ttulo2"/>
+        <w:rPr>
+          <w:rFonts w:asciiTheme="minorHAnsi" w:hAnsiTheme="minorHAnsi" w:cstheme="minorHAnsi"/>
+          <w:w w:val="121"/>
+        </w:rPr>
+      </w:pPr>
+    </w:p>
+    <w:p>
+      <w:pPr>
+        <w:pStyle w:val="Ttulo2"/>
+        <w:rPr>
+          <w:rFonts w:asciiTheme="minorHAnsi" w:hAnsiTheme="minorHAnsi" w:cstheme="minorHAnsi"/>
+          <w:w w:val="121"/>
+        </w:rPr>
+      </w:pPr>
+    </w:p>
+    <w:p>
+      <w:pPr>
+        <w:pStyle w:val="Ttulo2"/>
+        <w:rPr>
+          <w:rFonts w:asciiTheme="minorHAnsi" w:hAnsiTheme="minorHAnsi" w:cstheme="minorHAnsi"/>
+          <w:w w:val="121"/>
+        </w:rPr>
+      </w:pPr>
+    </w:p>
+    <w:p>
+      <w:pPr>
+        <w:pStyle w:val="Ttulo2"/>
+        <w:ind w:firstLine="0"/>
+        <w:rPr>
+          <w:rFonts w:asciiTheme="minorHAnsi" w:hAnsiTheme="minorHAnsi" w:cstheme="minorHAnsi"/>
+          <w:w w:val="121"/>
+        </w:rPr>
+      </w:pPr>
     </w:p>
     <w:sectPr>
       <w:pgSz w:w="11906" w:h="16838"/>
@@ -14252,7 +15030,7 @@
 </file>
 
 <file path=word/numbering.xml><?xml version="1.0" encoding="utf-8"?>
-<w:numbering xmlns:wpc="http://schemas.microsoft.com/office/word/2010/wordprocessingCanvas" xmlns:cx="http://schemas.microsoft.com/office/drawing/2014/chartex" xmlns:cx1="http://schemas.microsoft.com/office/drawing/2015/9/8/chartex" xmlns:cx2="http://schemas.microsoft.com/office/drawing/2015/10/21/chartex" xmlns:cx3="http://schemas.microsoft.com/office/drawing/2016/5/9/chartex" xmlns:cx4="http://schemas.microsoft.com/office/drawing/2016/5/10/chartex" xmlns:cx5="http://schemas.microsoft.com/office/drawing/2016/5/11/chartex" xmlns:cx6="http://schemas.microsoft.com/office/drawing/2016/5/12/chartex" xmlns:cx7="http://schemas.microsoft.com/office/drawing/2016/5/13/chartex" xmlns:cx8="http://schemas.microsoft.com/office/drawing/2016/5/14/chartex" xmlns:mc="http://schemas.openxmlformats.org/markup-compatibility/2006" xmlns:aink="http://schemas.microsoft.com/office/drawing/2016/ink" xmlns:am3d="http://schemas.microsoft.com/office/drawing/2017/model3d" xmlns:o="urn:schemas-microsoft-com:office:office" xmlns:oel="http://schemas.microsoft.com/office/2019/extlst" xmlns:r="http://schemas.openxmlformats.org/officeDocument/2006/relationships" xmlns:m="http://schemas.openxmlformats.org/officeDocument/2006/math" xmlns:v="urn:schemas-microsoft-com:vml" xmlns:wp14="http://schemas.microsoft.com/office/word/2010/wordprocessingDrawing" xmlns:wp="http://schemas.openxmlformats.org/drawingml/2006/wordprocessingDrawing" xmlns:w10="urn:schemas-microsoft-com:office:word" xmlns:w="http://schemas.openxmlformats.org/wordprocessingml/2006/main" xmlns:w14="http://schemas.microsoft.com/office/word/2010/wordml" xmlns:w15="http://schemas.microsoft.com/office/word/2012/wordml" xmlns:w16cex="http://schemas.microsoft.com/office/word/2018/wordml/cex" xmlns:w16cid="http://schemas.microsoft.com/office/word/2016/wordml/cid" xmlns:w16="http://schemas.microsoft.com/office/word/2018/wordml" xmlns:w16du="http://schemas.microsoft.com/office/word/2023/wordml/word16du" xmlns:w16sdtdh="http://schemas.microsoft.com/office/word/2020/wordml/sdtdatahash" xmlns:w16se="http://schemas.microsoft.com/office/word/2015/wordml/symex" xmlns:wpg="http://schemas.microsoft.com/office/word/2010/wordprocessingGroup" xmlns:wpi="http://schemas.microsoft.com/office/word/2010/wordprocessingInk" xmlns:wne="http://schemas.microsoft.com/office/word/2006/wordml" xmlns:wps="http://schemas.microsoft.com/office/word/2010/wordprocessingShape" mc:Ignorable="w14 w15 w16se w16cid w16 w16cex w16sdtdh wp14">
+<w:numbering xmlns:wpc="http://schemas.microsoft.com/office/word/2010/wordprocessingCanvas" xmlns:cx="http://schemas.microsoft.com/office/drawing/2014/chartex" xmlns:cx1="http://schemas.microsoft.com/office/drawing/2015/9/8/chartex" xmlns:cx2="http://schemas.microsoft.com/office/drawing/2015/10/21/chartex" xmlns:cx3="http://schemas.microsoft.com/office/drawing/2016/5/9/chartex" xmlns:cx4="http://schemas.microsoft.com/office/drawing/2016/5/10/chartex" xmlns:cx5="http://schemas.microsoft.com/office/drawing/2016/5/11/chartex" xmlns:cx6="http://schemas.microsoft.com/office/drawing/2016/5/12/chartex" xmlns:cx7="http://schemas.microsoft.com/office/drawing/2016/5/13/chartex" xmlns:cx8="http://schemas.microsoft.com/office/drawing/2016/5/14/chartex" xmlns:mc="http://schemas.openxmlformats.org/markup-compatibility/2006" xmlns:aink="http://schemas.microsoft.com/office/drawing/2016/ink" xmlns:am3d="http://schemas.microsoft.com/office/drawing/2017/model3d" xmlns:o="urn:schemas-microsoft-com:office:office" xmlns:oel="http://schemas.microsoft.com/office/2019/extlst" xmlns:r="http://schemas.openxmlformats.org/officeDocument/2006/relationships" xmlns:m="http://schemas.openxmlformats.org/officeDocument/2006/math" xmlns:v="urn:schemas-microsoft-com:vml" xmlns:wp14="http://schemas.microsoft.com/office/word/2010/wordprocessingDrawing" xmlns:wp="http://schemas.openxmlformats.org/drawingml/2006/wordprocessingDrawing" xmlns:w10="urn:schemas-microsoft-com:office:word" xmlns:w="http://schemas.openxmlformats.org/wordprocessingml/2006/main" xmlns:w14="http://schemas.microsoft.com/office/word/2010/wordml" xmlns:w15="http://schemas.microsoft.com/office/word/2012/wordml" xmlns:w16cex="http://schemas.microsoft.com/office/word/2018/wordml/cex" xmlns:w16cid="http://schemas.microsoft.com/office/word/2016/wordml/cid" xmlns:w16="http://schemas.microsoft.com/office/word/2018/wordml" xmlns:w16sdtdh="http://schemas.microsoft.com/office/word/2020/wordml/sdtdatahash" xmlns:w16se="http://schemas.microsoft.com/office/word/2015/wordml/symex" xmlns:wpg="http://schemas.microsoft.com/office/word/2010/wordprocessingGroup" xmlns:wpi="http://schemas.microsoft.com/office/word/2010/wordprocessingInk" xmlns:wne="http://schemas.microsoft.com/office/word/2006/wordml" xmlns:wps="http://schemas.microsoft.com/office/word/2010/wordprocessingShape" mc:Ignorable="w14 w15 w16se w16cid w16 w16cex w16sdtdh wp14">
   <w:abstractNum w:abstractNumId="0" w15:restartNumberingAfterBreak="0">
     <w:nsid w:val="059E229D"/>
     <w:multiLevelType w:val="multilevel"/>
@@ -17908,7 +18686,7 @@
         <a:sysClr val="windowText" lastClr="000000"/>
       </a:dk1>
       <a:lt1>
-        <a:sysClr val="window" lastClr="FAFAFA"/>
+        <a:sysClr val="window" lastClr="FFFFFF"/>
       </a:lt1>
       <a:dk2>
         <a:srgbClr val="44546A"/>

</xml_diff>

<commit_message>
Añadidos diagramas de clases
</commit_message>
<xml_diff>
--- a/PL1 ingeniería del software.docx
+++ b/PL1 ingeniería del software.docx
@@ -1,6 +1,6 @@
 
 <file path=word/document.xml><?xml version="1.0" encoding="utf-8"?>
-<w:document xmlns:wpc="http://schemas.microsoft.com/office/word/2010/wordprocessingCanvas" xmlns:cx="http://schemas.microsoft.com/office/drawing/2014/chartex" xmlns:cx1="http://schemas.microsoft.com/office/drawing/2015/9/8/chartex" xmlns:cx2="http://schemas.microsoft.com/office/drawing/2015/10/21/chartex" xmlns:cx3="http://schemas.microsoft.com/office/drawing/2016/5/9/chartex" xmlns:cx4="http://schemas.microsoft.com/office/drawing/2016/5/10/chartex" xmlns:cx5="http://schemas.microsoft.com/office/drawing/2016/5/11/chartex" xmlns:cx6="http://schemas.microsoft.com/office/drawing/2016/5/12/chartex" xmlns:cx7="http://schemas.microsoft.com/office/drawing/2016/5/13/chartex" xmlns:cx8="http://schemas.microsoft.com/office/drawing/2016/5/14/chartex" xmlns:mc="http://schemas.openxmlformats.org/markup-compatibility/2006" xmlns:aink="http://schemas.microsoft.com/office/drawing/2016/ink" xmlns:am3d="http://schemas.microsoft.com/office/drawing/2017/model3d" xmlns:o="urn:schemas-microsoft-com:office:office" xmlns:oel="http://schemas.microsoft.com/office/2019/extlst" xmlns:r="http://schemas.openxmlformats.org/officeDocument/2006/relationships" xmlns:m="http://schemas.openxmlformats.org/officeDocument/2006/math" xmlns:v="urn:schemas-microsoft-com:vml" xmlns:wp14="http://schemas.microsoft.com/office/word/2010/wordprocessingDrawing" xmlns:wp="http://schemas.openxmlformats.org/drawingml/2006/wordprocessingDrawing" xmlns:w10="urn:schemas-microsoft-com:office:word" xmlns:w="http://schemas.openxmlformats.org/wordprocessingml/2006/main" xmlns:w14="http://schemas.microsoft.com/office/word/2010/wordml" xmlns:w15="http://schemas.microsoft.com/office/word/2012/wordml" xmlns:w16cex="http://schemas.microsoft.com/office/word/2018/wordml/cex" xmlns:w16cid="http://schemas.microsoft.com/office/word/2016/wordml/cid" xmlns:w16="http://schemas.microsoft.com/office/word/2018/wordml" xmlns:w16sdtdh="http://schemas.microsoft.com/office/word/2020/wordml/sdtdatahash" xmlns:w16se="http://schemas.microsoft.com/office/word/2015/wordml/symex" xmlns:wpg="http://schemas.microsoft.com/office/word/2010/wordprocessingGroup" xmlns:wpi="http://schemas.microsoft.com/office/word/2010/wordprocessingInk" xmlns:wne="http://schemas.microsoft.com/office/word/2006/wordml" xmlns:wps="http://schemas.microsoft.com/office/word/2010/wordprocessingShape" mc:Ignorable="w14 w15 w16se w16cid w16 w16cex w16sdtdh wp14">
+<w:document xmlns:wpc="http://schemas.microsoft.com/office/word/2010/wordprocessingCanvas" xmlns:cx="http://schemas.microsoft.com/office/drawing/2014/chartex" xmlns:cx1="http://schemas.microsoft.com/office/drawing/2015/9/8/chartex" xmlns:cx2="http://schemas.microsoft.com/office/drawing/2015/10/21/chartex" xmlns:cx3="http://schemas.microsoft.com/office/drawing/2016/5/9/chartex" xmlns:cx4="http://schemas.microsoft.com/office/drawing/2016/5/10/chartex" xmlns:cx5="http://schemas.microsoft.com/office/drawing/2016/5/11/chartex" xmlns:cx6="http://schemas.microsoft.com/office/drawing/2016/5/12/chartex" xmlns:cx7="http://schemas.microsoft.com/office/drawing/2016/5/13/chartex" xmlns:cx8="http://schemas.microsoft.com/office/drawing/2016/5/14/chartex" xmlns:mc="http://schemas.openxmlformats.org/markup-compatibility/2006" xmlns:aink="http://schemas.microsoft.com/office/drawing/2016/ink" xmlns:am3d="http://schemas.microsoft.com/office/drawing/2017/model3d" xmlns:o="urn:schemas-microsoft-com:office:office" xmlns:oel="http://schemas.microsoft.com/office/2019/extlst" xmlns:r="http://schemas.openxmlformats.org/officeDocument/2006/relationships" xmlns:m="http://schemas.openxmlformats.org/officeDocument/2006/math" xmlns:v="urn:schemas-microsoft-com:vml" xmlns:wp14="http://schemas.microsoft.com/office/word/2010/wordprocessingDrawing" xmlns:wp="http://schemas.openxmlformats.org/drawingml/2006/wordprocessingDrawing" xmlns:w10="urn:schemas-microsoft-com:office:word" xmlns:w="http://schemas.openxmlformats.org/wordprocessingml/2006/main" xmlns:w14="http://schemas.microsoft.com/office/word/2010/wordml" xmlns:w15="http://schemas.microsoft.com/office/word/2012/wordml" xmlns:w16cex="http://schemas.microsoft.com/office/word/2018/wordml/cex" xmlns:w16cid="http://schemas.microsoft.com/office/word/2016/wordml/cid" xmlns:w16="http://schemas.microsoft.com/office/word/2018/wordml" xmlns:w16du="http://schemas.microsoft.com/office/word/2023/wordml/word16du" xmlns:w16sdtdh="http://schemas.microsoft.com/office/word/2020/wordml/sdtdatahash" xmlns:w16se="http://schemas.microsoft.com/office/word/2015/wordml/symex" xmlns:wpg="http://schemas.microsoft.com/office/word/2010/wordprocessingGroup" xmlns:wpi="http://schemas.microsoft.com/office/word/2010/wordprocessingInk" xmlns:wne="http://schemas.microsoft.com/office/word/2006/wordml" xmlns:wps="http://schemas.microsoft.com/office/word/2010/wordprocessingShape" mc:Ignorable="w14 w15 w16se w16cid w16 w16cex w16sdtdh wp14">
   <w:body>
     <w:p>
       <w:pPr>
@@ -3997,55 +3997,24 @@
     </w:p>
     <w:p>
       <w:pPr>
-        <w:jc w:val="both"/>
-        <w:rPr>
-          <w:rFonts w:asciiTheme="minorHAnsi" w:hAnsiTheme="minorHAnsi" w:cstheme="minorHAnsi"/>
+        <w:rPr>
+          <w:rFonts w:asciiTheme="minorHAnsi" w:eastAsia="Calibri" w:hAnsiTheme="minorHAnsi" w:cstheme="minorHAnsi"/>
           <w:b/>
           <w:bCs/>
           <w:w w:val="120"/>
           <w:sz w:val="28"/>
           <w:szCs w:val="28"/>
-        </w:rPr>
-      </w:pPr>
-    </w:p>
-    <w:p>
-      <w:pPr>
-        <w:jc w:val="both"/>
-        <w:rPr>
-          <w:rFonts w:asciiTheme="minorHAnsi" w:hAnsiTheme="minorHAnsi" w:cstheme="minorHAnsi"/>
-          <w:b/>
-          <w:bCs/>
+          <w:lang w:eastAsia="en-US"/>
+        </w:rPr>
+      </w:pPr>
+      <w:bookmarkStart w:id="5" w:name="_Toc130214844"/>
+      <w:r>
+        <w:rPr>
+          <w:rFonts w:asciiTheme="minorHAnsi" w:hAnsiTheme="minorHAnsi" w:cstheme="minorHAnsi"/>
           <w:w w:val="120"/>
-          <w:sz w:val="28"/>
-          <w:szCs w:val="28"/>
-        </w:rPr>
-      </w:pPr>
-    </w:p>
-    <w:p>
-      <w:pPr>
-        <w:jc w:val="both"/>
-        <w:rPr>
-          <w:rFonts w:asciiTheme="minorHAnsi" w:hAnsiTheme="minorHAnsi" w:cstheme="minorHAnsi"/>
-          <w:b/>
-          <w:bCs/>
-          <w:w w:val="120"/>
-          <w:sz w:val="28"/>
-          <w:szCs w:val="28"/>
-        </w:rPr>
-      </w:pPr>
-    </w:p>
-    <w:p>
-      <w:pPr>
-        <w:jc w:val="both"/>
-        <w:rPr>
-          <w:rFonts w:asciiTheme="minorHAnsi" w:hAnsiTheme="minorHAnsi" w:cstheme="minorHAnsi"/>
-          <w:b/>
-          <w:bCs/>
-          <w:w w:val="120"/>
-          <w:sz w:val="28"/>
-          <w:szCs w:val="28"/>
-        </w:rPr>
-      </w:pPr>
+        </w:rPr>
+        <w:br w:type="page"/>
+      </w:r>
     </w:p>
     <w:p>
       <w:pPr>
@@ -4060,7 +4029,6 @@
           <w:w w:val="120"/>
         </w:rPr>
       </w:pPr>
-      <w:bookmarkStart w:id="5" w:name="_Toc130214844"/>
       <w:r>
         <w:rPr>
           <w:rFonts w:asciiTheme="minorHAnsi" w:hAnsiTheme="minorHAnsi" w:cstheme="minorHAnsi"/>
@@ -4489,11 +4457,16 @@
     </w:p>
     <w:p>
       <w:pPr>
-        <w:jc w:val="both"/>
-        <w:rPr>
-          <w:rFonts w:asciiTheme="minorHAnsi" w:hAnsiTheme="minorHAnsi" w:cstheme="minorHAnsi"/>
-        </w:rPr>
-      </w:pPr>
+        <w:rPr>
+          <w:rFonts w:asciiTheme="minorHAnsi" w:hAnsiTheme="minorHAnsi" w:cstheme="minorHAnsi"/>
+        </w:rPr>
+      </w:pPr>
+      <w:r>
+        <w:rPr>
+          <w:rFonts w:asciiTheme="minorHAnsi" w:hAnsiTheme="minorHAnsi" w:cstheme="minorHAnsi"/>
+        </w:rPr>
+        <w:br w:type="page"/>
+      </w:r>
     </w:p>
     <w:p>
       <w:pPr>
@@ -4962,35 +4935,24 @@
     </w:p>
     <w:p>
       <w:pPr>
-        <w:jc w:val="both"/>
-        <w:rPr>
-          <w:rFonts w:asciiTheme="minorHAnsi" w:hAnsiTheme="minorHAnsi" w:cstheme="minorHAnsi"/>
-        </w:rPr>
-      </w:pPr>
-    </w:p>
-    <w:p>
-      <w:pPr>
-        <w:jc w:val="both"/>
-        <w:rPr>
-          <w:rFonts w:asciiTheme="minorHAnsi" w:hAnsiTheme="minorHAnsi" w:cstheme="minorHAnsi"/>
-        </w:rPr>
-      </w:pPr>
-    </w:p>
-    <w:p>
-      <w:pPr>
-        <w:jc w:val="both"/>
-        <w:rPr>
-          <w:rFonts w:asciiTheme="minorHAnsi" w:hAnsiTheme="minorHAnsi" w:cstheme="minorHAnsi"/>
-        </w:rPr>
-      </w:pPr>
-    </w:p>
-    <w:p>
-      <w:pPr>
-        <w:jc w:val="both"/>
-        <w:rPr>
-          <w:rFonts w:asciiTheme="minorHAnsi" w:hAnsiTheme="minorHAnsi" w:cstheme="minorHAnsi"/>
-        </w:rPr>
-      </w:pPr>
+        <w:rPr>
+          <w:rFonts w:asciiTheme="minorHAnsi" w:eastAsia="Calibri" w:hAnsiTheme="minorHAnsi" w:cstheme="minorHAnsi"/>
+          <w:b/>
+          <w:bCs/>
+          <w:w w:val="120"/>
+          <w:sz w:val="28"/>
+          <w:szCs w:val="28"/>
+          <w:lang w:eastAsia="en-US"/>
+        </w:rPr>
+      </w:pPr>
+      <w:bookmarkStart w:id="11" w:name="_Toc130214850"/>
+      <w:r>
+        <w:rPr>
+          <w:rFonts w:asciiTheme="minorHAnsi" w:hAnsiTheme="minorHAnsi" w:cstheme="minorHAnsi"/>
+          <w:w w:val="120"/>
+        </w:rPr>
+        <w:br w:type="page"/>
+      </w:r>
     </w:p>
     <w:p>
       <w:pPr>
@@ -5007,7 +4969,6 @@
           <w:rFonts w:asciiTheme="minorHAnsi" w:hAnsiTheme="minorHAnsi" w:cstheme="minorHAnsi"/>
         </w:rPr>
       </w:pPr>
-      <w:bookmarkStart w:id="11" w:name="_Toc130214850"/>
       <w:r>
         <w:rPr>
           <w:rFonts w:asciiTheme="minorHAnsi" w:hAnsiTheme="minorHAnsi" w:cstheme="minorHAnsi"/>
@@ -14424,7 +14385,7 @@
           <w:w w:val="121"/>
         </w:rPr>
         <w:drawing>
-          <wp:anchor distT="0" distB="0" distL="114300" distR="114300" simplePos="0" relativeHeight="251658240" behindDoc="1" locked="0" layoutInCell="1" allowOverlap="1" wp14:anchorId="2F526E01" wp14:editId="0C9E1CB6">
+          <wp:anchor distT="0" distB="0" distL="114300" distR="114300" simplePos="0" relativeHeight="251658240" behindDoc="1" locked="0" layoutInCell="1" allowOverlap="1" wp14:anchorId="2F526E01" wp14:editId="744A02B4">
             <wp:simplePos x="0" y="0"/>
             <wp:positionH relativeFrom="margin">
               <wp:align>center</wp:align>
@@ -14432,14 +14393,14 @@
             <wp:positionV relativeFrom="paragraph">
               <wp:posOffset>106680</wp:posOffset>
             </wp:positionV>
-            <wp:extent cx="3267075" cy="3498215"/>
-            <wp:effectExtent l="0" t="0" r="9525" b="6985"/>
+            <wp:extent cx="3267995" cy="3499200"/>
+            <wp:effectExtent l="0" t="0" r="0" b="6350"/>
             <wp:wrapTight wrapText="bothSides">
               <wp:wrapPolygon edited="0">
                 <wp:start x="0" y="0"/>
-                <wp:lineTo x="0" y="21526"/>
-                <wp:lineTo x="21537" y="21526"/>
-                <wp:lineTo x="21537" y="0"/>
+                <wp:lineTo x="0" y="21561"/>
+                <wp:lineTo x="21491" y="21561"/>
+                <wp:lineTo x="21491" y="0"/>
                 <wp:lineTo x="0" y="0"/>
               </wp:wrapPolygon>
             </wp:wrapTight>
@@ -14656,7 +14617,126 @@
     <w:p>
       <w:pPr>
         <w:pStyle w:val="Ttulo2"/>
-        <w:ind w:firstLine="0"/>
+        <w:numPr>
+          <w:ilvl w:val="1"/>
+          <w:numId w:val="2"/>
+        </w:numPr>
+        <w:rPr>
+          <w:rFonts w:asciiTheme="minorHAnsi" w:hAnsiTheme="minorHAnsi" w:cstheme="minorHAnsi"/>
+          <w:w w:val="121"/>
+        </w:rPr>
+      </w:pPr>
+      <w:bookmarkStart w:id="24" w:name="_Toc130214863"/>
+      <w:r>
+        <w:rPr>
+          <w:rFonts w:asciiTheme="minorHAnsi" w:hAnsiTheme="minorHAnsi" w:cstheme="minorHAnsi"/>
+          <w:w w:val="121"/>
+        </w:rPr>
+        <w:t>Diagrama de Clases</w:t>
+      </w:r>
+      <w:bookmarkEnd w:id="24"/>
+    </w:p>
+    <w:p>
+      <w:pPr>
+        <w:pStyle w:val="Ttulo2"/>
+        <w:ind w:left="0" w:firstLine="0"/>
+        <w:rPr>
+          <w:rFonts w:asciiTheme="minorHAnsi" w:hAnsiTheme="minorHAnsi" w:cstheme="minorHAnsi"/>
+          <w:w w:val="121"/>
+        </w:rPr>
+      </w:pPr>
+    </w:p>
+    <w:p>
+      <w:pPr>
+        <w:pStyle w:val="Ttulo2"/>
+        <w:ind w:left="0" w:firstLine="0"/>
+        <w:rPr>
+          <w:rFonts w:asciiTheme="minorHAnsi" w:hAnsiTheme="minorHAnsi" w:cstheme="minorHAnsi"/>
+          <w:w w:val="121"/>
+        </w:rPr>
+      </w:pPr>
+      <w:r>
+        <w:rPr>
+          <w:rFonts w:asciiTheme="minorHAnsi" w:hAnsiTheme="minorHAnsi" w:cstheme="minorHAnsi"/>
+          <w:noProof/>
+          <w:w w:val="121"/>
+          <w14:ligatures w14:val="standardContextual"/>
+        </w:rPr>
+        <w:drawing>
+          <wp:inline distT="0" distB="0" distL="0" distR="0" wp14:anchorId="43776CD3" wp14:editId="4D501C06">
+            <wp:extent cx="5726242" cy="3831053"/>
+            <wp:effectExtent l="0" t="0" r="1905" b="4445"/>
+            <wp:docPr id="10" name="Imagen 10" descr="Diagrama&#10;&#10;Descripción generada automáticamente"/>
+            <wp:cNvGraphicFramePr>
+              <a:graphicFrameLocks xmlns:a="http://schemas.openxmlformats.org/drawingml/2006/main" noChangeAspect="1"/>
+            </wp:cNvGraphicFramePr>
+            <a:graphic xmlns:a="http://schemas.openxmlformats.org/drawingml/2006/main">
+              <a:graphicData uri="http://schemas.openxmlformats.org/drawingml/2006/picture">
+                <pic:pic xmlns:pic="http://schemas.openxmlformats.org/drawingml/2006/picture">
+                  <pic:nvPicPr>
+                    <pic:cNvPr id="10" name="Imagen 10" descr="Diagrama&#10;&#10;Descripción generada automáticamente"/>
+                    <pic:cNvPicPr/>
+                  </pic:nvPicPr>
+                  <pic:blipFill rotWithShape="1">
+                    <a:blip r:embed="rId15">
+                      <a:extLst>
+                        <a:ext uri="{28A0092B-C50C-407E-A947-70E740481C1C}">
+                          <a14:useLocalDpi xmlns:a14="http://schemas.microsoft.com/office/drawing/2010/main" val="0"/>
+                        </a:ext>
+                      </a:extLst>
+                    </a:blip>
+                    <a:srcRect l="4019" t="3144" r="7553" b="4306"/>
+                    <a:stretch/>
+                  </pic:blipFill>
+                  <pic:spPr bwMode="auto">
+                    <a:xfrm>
+                      <a:off x="0" y="0"/>
+                      <a:ext cx="5867257" cy="3925397"/>
+                    </a:xfrm>
+                    <a:prstGeom prst="rect">
+                      <a:avLst/>
+                    </a:prstGeom>
+                    <a:ln>
+                      <a:noFill/>
+                    </a:ln>
+                    <a:extLst>
+                      <a:ext uri="{53640926-AAD7-44D8-BBD7-CCE9431645EC}">
+                        <a14:shadowObscured xmlns:a14="http://schemas.microsoft.com/office/drawing/2010/main"/>
+                      </a:ext>
+                    </a:extLst>
+                  </pic:spPr>
+                </pic:pic>
+              </a:graphicData>
+            </a:graphic>
+          </wp:inline>
+        </w:drawing>
+      </w:r>
+    </w:p>
+    <w:p>
+      <w:pPr>
+        <w:rPr>
+          <w:rFonts w:asciiTheme="minorHAnsi" w:hAnsiTheme="minorHAnsi" w:cstheme="minorHAnsi"/>
+          <w:w w:val="121"/>
+        </w:rPr>
+      </w:pPr>
+      <w:r>
+        <w:rPr>
+          <w:rFonts w:asciiTheme="minorHAnsi" w:hAnsiTheme="minorHAnsi" w:cstheme="minorHAnsi"/>
+          <w:w w:val="121"/>
+        </w:rPr>
+        <w:lastRenderedPageBreak/>
+        <w:t>Para cada usuario</w:t>
+      </w:r>
+      <w:r>
+        <w:rPr>
+          <w:rFonts w:asciiTheme="minorHAnsi" w:hAnsiTheme="minorHAnsi" w:cstheme="minorHAnsi"/>
+          <w:w w:val="121"/>
+        </w:rPr>
+        <w:t xml:space="preserve"> se han añadido varios atributos con el fin de identificarlos. Todos tienen su nombre, pero a los clientes se les ha añadido el apellido, ya que puede ser necesario para los empleados saberlo a la hora de dirigirse a ellos. La contraseña y el correo son necesarios para verificar que cada usuario está dado de alta en la aplicación y tiene los permisos necesarios para llevar a cabo sus respectivas tareas. Con el fin de identificar únicamente cada objeto también se han añadido identificadores, en el caso de los usuarios es el DNI, en proveedor el CIF, en factura su número y en los demás un identificador único compuesto por números y letras. Todos los objetos tienen sus métodos respectivos según la especificación, añadiendo métodos para ver los eventos (muestran la información del evento), proveedores y presupuestos.</w:t>
+      </w:r>
+    </w:p>
+    <w:p>
+      <w:pPr>
         <w:rPr>
           <w:rFonts w:asciiTheme="minorHAnsi" w:hAnsiTheme="minorHAnsi" w:cstheme="minorHAnsi"/>
           <w:w w:val="121"/>
@@ -14675,58 +14755,6 @@
           <w:w w:val="121"/>
         </w:rPr>
       </w:pPr>
-      <w:bookmarkStart w:id="24" w:name="_Toc130214863"/>
-      <w:r>
-        <w:rPr>
-          <w:rFonts w:asciiTheme="minorHAnsi" w:hAnsiTheme="minorHAnsi" w:cstheme="minorHAnsi"/>
-          <w:w w:val="121"/>
-        </w:rPr>
-        <w:t>Diagrama de Clases</w:t>
-      </w:r>
-      <w:bookmarkEnd w:id="24"/>
-    </w:p>
-    <w:p>
-      <w:pPr>
-        <w:pStyle w:val="Ttulo2"/>
-        <w:ind w:left="0" w:firstLine="0"/>
-        <w:rPr>
-          <w:rFonts w:asciiTheme="minorHAnsi" w:hAnsiTheme="minorHAnsi" w:cstheme="minorHAnsi"/>
-          <w:w w:val="121"/>
-        </w:rPr>
-      </w:pPr>
-    </w:p>
-    <w:p>
-      <w:pPr>
-        <w:pStyle w:val="Ttulo2"/>
-        <w:ind w:left="0" w:firstLine="0"/>
-        <w:rPr>
-          <w:rFonts w:asciiTheme="minorHAnsi" w:hAnsiTheme="minorHAnsi" w:cstheme="minorHAnsi"/>
-          <w:w w:val="121"/>
-        </w:rPr>
-      </w:pPr>
-    </w:p>
-    <w:p>
-      <w:pPr>
-        <w:pStyle w:val="Ttulo2"/>
-        <w:ind w:left="0" w:firstLine="0"/>
-        <w:rPr>
-          <w:rFonts w:asciiTheme="minorHAnsi" w:hAnsiTheme="minorHAnsi" w:cstheme="minorHAnsi"/>
-          <w:w w:val="121"/>
-        </w:rPr>
-      </w:pPr>
-    </w:p>
-    <w:p>
-      <w:pPr>
-        <w:pStyle w:val="Ttulo2"/>
-        <w:numPr>
-          <w:ilvl w:val="1"/>
-          <w:numId w:val="2"/>
-        </w:numPr>
-        <w:rPr>
-          <w:rFonts w:asciiTheme="minorHAnsi" w:hAnsiTheme="minorHAnsi" w:cstheme="minorHAnsi"/>
-          <w:w w:val="121"/>
-        </w:rPr>
-      </w:pPr>
       <w:bookmarkStart w:id="25" w:name="_Toc130214864"/>
       <w:r>
         <w:rPr>
@@ -14761,7 +14789,7 @@
           <w:w w:val="121"/>
         </w:rPr>
         <w:drawing>
-          <wp:anchor distT="0" distB="0" distL="114300" distR="114300" simplePos="0" relativeHeight="251659264" behindDoc="1" locked="0" layoutInCell="1" allowOverlap="1" wp14:anchorId="33555CBF" wp14:editId="3D812864">
+          <wp:anchor distT="0" distB="0" distL="114300" distR="114300" simplePos="0" relativeHeight="251659264" behindDoc="1" locked="0" layoutInCell="1" allowOverlap="1" wp14:anchorId="33555CBF" wp14:editId="0E2DF853">
             <wp:simplePos x="0" y="0"/>
             <wp:positionH relativeFrom="margin">
               <wp:align>center</wp:align>
@@ -14769,14 +14797,14 @@
             <wp:positionV relativeFrom="paragraph">
               <wp:posOffset>13970</wp:posOffset>
             </wp:positionV>
-            <wp:extent cx="3448050" cy="2860675"/>
-            <wp:effectExtent l="0" t="0" r="0" b="0"/>
+            <wp:extent cx="3449647" cy="2862000"/>
+            <wp:effectExtent l="0" t="0" r="5080" b="0"/>
             <wp:wrapTight wrapText="bothSides">
               <wp:wrapPolygon edited="0">
                 <wp:start x="0" y="0"/>
-                <wp:lineTo x="0" y="21432"/>
-                <wp:lineTo x="21481" y="21432"/>
-                <wp:lineTo x="21481" y="0"/>
+                <wp:lineTo x="0" y="21471"/>
+                <wp:lineTo x="21552" y="21471"/>
+                <wp:lineTo x="21552" y="0"/>
                 <wp:lineTo x="0" y="0"/>
               </wp:wrapPolygon>
             </wp:wrapTight>
@@ -14794,7 +14822,7 @@
                     </pic:cNvPicPr>
                   </pic:nvPicPr>
                   <pic:blipFill>
-                    <a:blip r:embed="rId15">
+                    <a:blip r:embed="rId16">
                       <a:extLst>
                         <a:ext uri="{28A0092B-C50C-407E-A947-70E740481C1C}">
                           <a14:useLocalDpi xmlns:a14="http://schemas.microsoft.com/office/drawing/2010/main" val="0"/>
@@ -14977,7 +15005,6 @@
           <w:rFonts w:asciiTheme="minorHAnsi" w:hAnsiTheme="minorHAnsi" w:cstheme="minorHAnsi"/>
           <w:w w:val="121"/>
         </w:rPr>
-        <w:lastRenderedPageBreak/>
         <w:t>Conclusiones</w:t>
       </w:r>
       <w:bookmarkEnd w:id="26"/>
@@ -15030,7 +15057,7 @@
 </file>
 
 <file path=word/numbering.xml><?xml version="1.0" encoding="utf-8"?>
-<w:numbering xmlns:wpc="http://schemas.microsoft.com/office/word/2010/wordprocessingCanvas" xmlns:cx="http://schemas.microsoft.com/office/drawing/2014/chartex" xmlns:cx1="http://schemas.microsoft.com/office/drawing/2015/9/8/chartex" xmlns:cx2="http://schemas.microsoft.com/office/drawing/2015/10/21/chartex" xmlns:cx3="http://schemas.microsoft.com/office/drawing/2016/5/9/chartex" xmlns:cx4="http://schemas.microsoft.com/office/drawing/2016/5/10/chartex" xmlns:cx5="http://schemas.microsoft.com/office/drawing/2016/5/11/chartex" xmlns:cx6="http://schemas.microsoft.com/office/drawing/2016/5/12/chartex" xmlns:cx7="http://schemas.microsoft.com/office/drawing/2016/5/13/chartex" xmlns:cx8="http://schemas.microsoft.com/office/drawing/2016/5/14/chartex" xmlns:mc="http://schemas.openxmlformats.org/markup-compatibility/2006" xmlns:aink="http://schemas.microsoft.com/office/drawing/2016/ink" xmlns:am3d="http://schemas.microsoft.com/office/drawing/2017/model3d" xmlns:o="urn:schemas-microsoft-com:office:office" xmlns:oel="http://schemas.microsoft.com/office/2019/extlst" xmlns:r="http://schemas.openxmlformats.org/officeDocument/2006/relationships" xmlns:m="http://schemas.openxmlformats.org/officeDocument/2006/math" xmlns:v="urn:schemas-microsoft-com:vml" xmlns:wp14="http://schemas.microsoft.com/office/word/2010/wordprocessingDrawing" xmlns:wp="http://schemas.openxmlformats.org/drawingml/2006/wordprocessingDrawing" xmlns:w10="urn:schemas-microsoft-com:office:word" xmlns:w="http://schemas.openxmlformats.org/wordprocessingml/2006/main" xmlns:w14="http://schemas.microsoft.com/office/word/2010/wordml" xmlns:w15="http://schemas.microsoft.com/office/word/2012/wordml" xmlns:w16cex="http://schemas.microsoft.com/office/word/2018/wordml/cex" xmlns:w16cid="http://schemas.microsoft.com/office/word/2016/wordml/cid" xmlns:w16="http://schemas.microsoft.com/office/word/2018/wordml" xmlns:w16sdtdh="http://schemas.microsoft.com/office/word/2020/wordml/sdtdatahash" xmlns:w16se="http://schemas.microsoft.com/office/word/2015/wordml/symex" xmlns:wpg="http://schemas.microsoft.com/office/word/2010/wordprocessingGroup" xmlns:wpi="http://schemas.microsoft.com/office/word/2010/wordprocessingInk" xmlns:wne="http://schemas.microsoft.com/office/word/2006/wordml" xmlns:wps="http://schemas.microsoft.com/office/word/2010/wordprocessingShape" mc:Ignorable="w14 w15 w16se w16cid w16 w16cex w16sdtdh wp14">
+<w:numbering xmlns:wpc="http://schemas.microsoft.com/office/word/2010/wordprocessingCanvas" xmlns:cx="http://schemas.microsoft.com/office/drawing/2014/chartex" xmlns:cx1="http://schemas.microsoft.com/office/drawing/2015/9/8/chartex" xmlns:cx2="http://schemas.microsoft.com/office/drawing/2015/10/21/chartex" xmlns:cx3="http://schemas.microsoft.com/office/drawing/2016/5/9/chartex" xmlns:cx4="http://schemas.microsoft.com/office/drawing/2016/5/10/chartex" xmlns:cx5="http://schemas.microsoft.com/office/drawing/2016/5/11/chartex" xmlns:cx6="http://schemas.microsoft.com/office/drawing/2016/5/12/chartex" xmlns:cx7="http://schemas.microsoft.com/office/drawing/2016/5/13/chartex" xmlns:cx8="http://schemas.microsoft.com/office/drawing/2016/5/14/chartex" xmlns:mc="http://schemas.openxmlformats.org/markup-compatibility/2006" xmlns:aink="http://schemas.microsoft.com/office/drawing/2016/ink" xmlns:am3d="http://schemas.microsoft.com/office/drawing/2017/model3d" xmlns:o="urn:schemas-microsoft-com:office:office" xmlns:oel="http://schemas.microsoft.com/office/2019/extlst" xmlns:r="http://schemas.openxmlformats.org/officeDocument/2006/relationships" xmlns:m="http://schemas.openxmlformats.org/officeDocument/2006/math" xmlns:v="urn:schemas-microsoft-com:vml" xmlns:wp14="http://schemas.microsoft.com/office/word/2010/wordprocessingDrawing" xmlns:wp="http://schemas.openxmlformats.org/drawingml/2006/wordprocessingDrawing" xmlns:w10="urn:schemas-microsoft-com:office:word" xmlns:w="http://schemas.openxmlformats.org/wordprocessingml/2006/main" xmlns:w14="http://schemas.microsoft.com/office/word/2010/wordml" xmlns:w15="http://schemas.microsoft.com/office/word/2012/wordml" xmlns:w16cex="http://schemas.microsoft.com/office/word/2018/wordml/cex" xmlns:w16cid="http://schemas.microsoft.com/office/word/2016/wordml/cid" xmlns:w16="http://schemas.microsoft.com/office/word/2018/wordml" xmlns:w16du="http://schemas.microsoft.com/office/word/2023/wordml/word16du" xmlns:w16sdtdh="http://schemas.microsoft.com/office/word/2020/wordml/sdtdatahash" xmlns:w16se="http://schemas.microsoft.com/office/word/2015/wordml/symex" xmlns:wpg="http://schemas.microsoft.com/office/word/2010/wordprocessingGroup" xmlns:wpi="http://schemas.microsoft.com/office/word/2010/wordprocessingInk" xmlns:wne="http://schemas.microsoft.com/office/word/2006/wordml" xmlns:wps="http://schemas.microsoft.com/office/word/2010/wordprocessingShape" mc:Ignorable="w14 w15 w16se w16cid w16 w16cex w16sdtdh wp14">
   <w:abstractNum w:abstractNumId="0" w15:restartNumberingAfterBreak="0">
     <w:nsid w:val="059E229D"/>
     <w:multiLevelType w:val="multilevel"/>

</xml_diff>